<commit_message>
latest report and main.c
</commit_message>
<xml_diff>
--- a/documents/Report.docx
+++ b/documents/Report.docx
@@ -386,7 +386,23 @@
                                 <w:color w:val="0CC680"/>
                                 <w:lang w:val="en-US"/>
                               </w:rPr>
-                              <w:t xml:space="preserve">Group members:   </w:t>
+                              <w:t xml:space="preserve">Group </w:t>
+                            </w:r>
+                            <w:r>
+                              <w:rPr>
+                                <w:rFonts w:ascii="Menlo" w:hAnsi="Menlo" w:cs="Menlo"/>
+                                <w:color w:val="0CC680"/>
+                                <w:lang w:val="en-US"/>
+                              </w:rPr>
+                              <w:t>M</w:t>
+                            </w:r>
+                            <w:r>
+                              <w:rPr>
+                                <w:rFonts w:ascii="Menlo" w:hAnsi="Menlo" w:cs="Menlo"/>
+                                <w:color w:val="0CC680"/>
+                                <w:lang w:val="en-US"/>
+                              </w:rPr>
+                              <w:t xml:space="preserve">embers:   </w:t>
                             </w:r>
                             <w:r>
                               <w:rPr>
@@ -404,14 +420,34 @@
                               </w:rPr>
                               <w:t xml:space="preserve">Hamza </w:t>
                             </w:r>
+                            <w:proofErr w:type="spellStart"/>
                             <w:r>
                               <w:rPr>
                                 <w:rFonts w:ascii="Menlo" w:hAnsi="Menlo" w:cs="Menlo"/>
                                 <w:color w:val="FFFFFF" w:themeColor="background1"/>
                                 <w:lang w:val="en-US"/>
                               </w:rPr>
-                              <w:t>Zarah &amp; Albert Jasari</w:t>
+                              <w:t>Zarah</w:t>
                             </w:r>
+                            <w:proofErr w:type="spellEnd"/>
+                            <w:r>
+                              <w:rPr>
+                                <w:rFonts w:ascii="Menlo" w:hAnsi="Menlo" w:cs="Menlo"/>
+                                <w:color w:val="FFFFFF" w:themeColor="background1"/>
+                                <w:lang w:val="en-US"/>
+                              </w:rPr>
+                              <w:t xml:space="preserve"> &amp; Albert </w:t>
+                            </w:r>
+                            <w:proofErr w:type="spellStart"/>
+                            <w:r>
+                              <w:rPr>
+                                <w:rFonts w:ascii="Menlo" w:hAnsi="Menlo" w:cs="Menlo"/>
+                                <w:color w:val="FFFFFF" w:themeColor="background1"/>
+                                <w:lang w:val="en-US"/>
+                              </w:rPr>
+                              <w:t>Jasari</w:t>
+                            </w:r>
+                            <w:proofErr w:type="spellEnd"/>
                           </w:p>
                           <w:p>
                             <w:pPr>
@@ -642,7 +678,23 @@
                           <w:color w:val="0CC680"/>
                           <w:lang w:val="en-US"/>
                         </w:rPr>
-                        <w:t xml:space="preserve">Group members:   </w:t>
+                        <w:t xml:space="preserve">Group </w:t>
+                      </w:r>
+                      <w:r>
+                        <w:rPr>
+                          <w:rFonts w:ascii="Menlo" w:hAnsi="Menlo" w:cs="Menlo"/>
+                          <w:color w:val="0CC680"/>
+                          <w:lang w:val="en-US"/>
+                        </w:rPr>
+                        <w:t>M</w:t>
+                      </w:r>
+                      <w:r>
+                        <w:rPr>
+                          <w:rFonts w:ascii="Menlo" w:hAnsi="Menlo" w:cs="Menlo"/>
+                          <w:color w:val="0CC680"/>
+                          <w:lang w:val="en-US"/>
+                        </w:rPr>
+                        <w:t xml:space="preserve">embers:   </w:t>
                       </w:r>
                       <w:r>
                         <w:rPr>
@@ -676,18 +728,8 @@
                           <w:color w:val="FFFFFF" w:themeColor="background1"/>
                           <w:lang w:val="en-US"/>
                         </w:rPr>
-                        <w:t xml:space="preserve"> &amp; Albert </w:t>
+                        <w:t xml:space="preserve"> &amp; Albert Jasari</w:t>
                       </w:r>
-                      <w:proofErr w:type="spellStart"/>
-                      <w:r>
-                        <w:rPr>
-                          <w:rFonts w:ascii="Menlo" w:hAnsi="Menlo" w:cs="Menlo"/>
-                          <w:color w:val="FFFFFF" w:themeColor="background1"/>
-                          <w:lang w:val="en-US"/>
-                        </w:rPr>
-                        <w:t>Jasari</w:t>
-                      </w:r>
-                      <w:proofErr w:type="spellEnd"/>
                     </w:p>
                     <w:p>
                       <w:pPr>
@@ -1114,7 +1156,14 @@
           <w:rFonts w:asciiTheme="minorHAnsi" w:hAnsiTheme="minorHAnsi" w:cstheme="minorHAnsi"/>
           <w:lang w:val="en-US"/>
         </w:rPr>
-        <w:t>Zarah</w:t>
+        <w:t>Z</w:t>
+      </w:r>
+      <w:r>
+        <w:rPr>
+          <w:rFonts w:asciiTheme="minorHAnsi" w:hAnsiTheme="minorHAnsi" w:cstheme="minorHAnsi"/>
+          <w:lang w:val="en-US"/>
+        </w:rPr>
+        <w:t>arah</w:t>
       </w:r>
       <w:proofErr w:type="spellEnd"/>
       <w:r>
@@ -1122,6 +1171,13 @@
           <w:rFonts w:asciiTheme="minorHAnsi" w:hAnsiTheme="minorHAnsi" w:cstheme="minorHAnsi"/>
           <w:lang w:val="en-US"/>
         </w:rPr>
+        <w:t xml:space="preserve"> </w:t>
+      </w:r>
+      <w:r>
+        <w:rPr>
+          <w:rFonts w:asciiTheme="minorHAnsi" w:hAnsiTheme="minorHAnsi" w:cstheme="minorHAnsi"/>
+          <w:lang w:val="en-US"/>
+        </w:rPr>
         <w:t xml:space="preserve"> and Albert </w:t>
       </w:r>
       <w:proofErr w:type="spellStart"/>
@@ -1130,7 +1186,14 @@
           <w:rFonts w:asciiTheme="minorHAnsi" w:hAnsiTheme="minorHAnsi" w:cstheme="minorHAnsi"/>
           <w:lang w:val="en-US"/>
         </w:rPr>
-        <w:t>Jasari</w:t>
+        <w:t>J</w:t>
+      </w:r>
+      <w:r>
+        <w:rPr>
+          <w:rFonts w:asciiTheme="minorHAnsi" w:hAnsiTheme="minorHAnsi" w:cstheme="minorHAnsi"/>
+          <w:lang w:val="en-US"/>
+        </w:rPr>
+        <w:t>asari</w:t>
       </w:r>
       <w:proofErr w:type="spellEnd"/>
       <w:r>
@@ -1141,7 +1204,6 @@
         <w:t xml:space="preserve"> started this project together with the aim of addressing </w:t>
       </w:r>
       <w:proofErr w:type="spellStart"/>
-      <w:proofErr w:type="gramStart"/>
       <w:r>
         <w:rPr>
           <w:rFonts w:asciiTheme="minorHAnsi" w:hAnsiTheme="minorHAnsi" w:cstheme="minorHAnsi"/>
@@ -1150,7 +1212,6 @@
         <w:t>a</w:t>
       </w:r>
       <w:proofErr w:type="spellEnd"/>
-      <w:proofErr w:type="gramEnd"/>
       <w:r>
         <w:rPr>
           <w:rFonts w:asciiTheme="minorHAnsi" w:hAnsiTheme="minorHAnsi" w:cstheme="minorHAnsi"/>
@@ -1286,7 +1347,17 @@
           <w:szCs w:val="30"/>
           <w:lang w:val="en-US"/>
         </w:rPr>
-        <w:t>2.2 Objective</w:t>
+        <w:t>1</w:t>
+      </w:r>
+      <w:r>
+        <w:rPr>
+          <w:rFonts w:ascii="Menlo" w:hAnsi="Menlo" w:cs="Menlo"/>
+          <w:color w:val="0CC680"/>
+          <w:sz w:val="30"/>
+          <w:szCs w:val="30"/>
+          <w:lang w:val="en-US"/>
+        </w:rPr>
+        <w:t>.2 Objective</w:t>
       </w:r>
     </w:p>
     <w:p>
@@ -1376,87 +1447,6 @@
         </w:rPr>
         <w:t xml:space="preserve"> that helps maintain productivity while also preventing burnout.</w:t>
       </w:r>
-    </w:p>
-    <w:p>
-      <w:pPr>
-        <w:pStyle w:val="StandardWeb"/>
-        <w:rPr>
-          <w:rFonts w:asciiTheme="minorHAnsi" w:hAnsiTheme="minorHAnsi" w:cstheme="minorHAnsi"/>
-          <w:lang w:val="en-US"/>
-        </w:rPr>
-      </w:pPr>
-    </w:p>
-    <w:p>
-      <w:pPr>
-        <w:pStyle w:val="StandardWeb"/>
-        <w:rPr>
-          <w:rFonts w:asciiTheme="minorHAnsi" w:hAnsiTheme="minorHAnsi" w:cstheme="minorHAnsi"/>
-          <w:lang w:val="en-US"/>
-        </w:rPr>
-      </w:pPr>
-    </w:p>
-    <w:p>
-      <w:pPr>
-        <w:pStyle w:val="StandardWeb"/>
-        <w:rPr>
-          <w:rFonts w:asciiTheme="minorHAnsi" w:hAnsiTheme="minorHAnsi" w:cstheme="minorHAnsi"/>
-          <w:lang w:val="en-US"/>
-        </w:rPr>
-      </w:pPr>
-    </w:p>
-    <w:p>
-      <w:pPr>
-        <w:pStyle w:val="StandardWeb"/>
-        <w:rPr>
-          <w:rFonts w:asciiTheme="minorHAnsi" w:hAnsiTheme="minorHAnsi" w:cstheme="minorHAnsi"/>
-          <w:lang w:val="en-US"/>
-        </w:rPr>
-      </w:pPr>
-    </w:p>
-    <w:p>
-      <w:pPr>
-        <w:pStyle w:val="StandardWeb"/>
-        <w:rPr>
-          <w:rFonts w:asciiTheme="minorHAnsi" w:hAnsiTheme="minorHAnsi" w:cstheme="minorHAnsi"/>
-          <w:lang w:val="en-US"/>
-        </w:rPr>
-      </w:pPr>
-    </w:p>
-    <w:p>
-      <w:pPr>
-        <w:pStyle w:val="StandardWeb"/>
-        <w:rPr>
-          <w:rFonts w:asciiTheme="minorHAnsi" w:hAnsiTheme="minorHAnsi" w:cstheme="minorHAnsi"/>
-          <w:lang w:val="en-US"/>
-        </w:rPr>
-      </w:pPr>
-    </w:p>
-    <w:p>
-      <w:pPr>
-        <w:pStyle w:val="StandardWeb"/>
-        <w:rPr>
-          <w:rFonts w:asciiTheme="minorHAnsi" w:hAnsiTheme="minorHAnsi" w:cstheme="minorHAnsi"/>
-          <w:lang w:val="en-US"/>
-        </w:rPr>
-      </w:pPr>
-    </w:p>
-    <w:p>
-      <w:pPr>
-        <w:pStyle w:val="StandardWeb"/>
-        <w:rPr>
-          <w:rFonts w:asciiTheme="minorHAnsi" w:hAnsiTheme="minorHAnsi" w:cstheme="minorHAnsi"/>
-          <w:lang w:val="en-US"/>
-        </w:rPr>
-      </w:pPr>
-    </w:p>
-    <w:p>
-      <w:pPr>
-        <w:pStyle w:val="StandardWeb"/>
-        <w:rPr>
-          <w:rFonts w:asciiTheme="minorHAnsi" w:hAnsiTheme="minorHAnsi" w:cstheme="minorHAnsi"/>
-          <w:lang w:val="en-US"/>
-        </w:rPr>
-      </w:pPr>
     </w:p>
     <w:p>
       <w:pPr>
@@ -1477,7 +1467,6 @@
           <w:szCs w:val="40"/>
           <w:lang w:val="en-US"/>
         </w:rPr>
-        <w:lastRenderedPageBreak/>
         <w:t>2. Background</w:t>
       </w:r>
     </w:p>
@@ -1510,7 +1499,23 @@
           <w:rFonts w:asciiTheme="minorHAnsi" w:hAnsiTheme="minorHAnsi" w:cstheme="minorHAnsi"/>
           <w:lang w:val="en-US"/>
         </w:rPr>
-        <w:t xml:space="preserve"> core functionality.</w:t>
+        <w:t xml:space="preserve"> core functionality. An additional important feature of </w:t>
+      </w:r>
+      <w:proofErr w:type="spellStart"/>
+      <w:r>
+        <w:rPr>
+          <w:rFonts w:asciiTheme="minorHAnsi" w:hAnsiTheme="minorHAnsi" w:cstheme="minorHAnsi"/>
+          <w:lang w:val="en-US"/>
+        </w:rPr>
+        <w:t>UniShell</w:t>
+      </w:r>
+      <w:proofErr w:type="spellEnd"/>
+      <w:r>
+        <w:rPr>
+          <w:rFonts w:asciiTheme="minorHAnsi" w:hAnsiTheme="minorHAnsi" w:cstheme="minorHAnsi"/>
+          <w:lang w:val="en-US"/>
+        </w:rPr>
+        <w:t xml:space="preserve"> is its flexibility, allowing users to customize these reminder intervals according to their individual needs, thus offering a personalized user experience.</w:t>
       </w:r>
     </w:p>
     <w:p>
@@ -1570,6 +1575,7 @@
           <w:szCs w:val="30"/>
           <w:lang w:val="en-US"/>
         </w:rPr>
+        <w:lastRenderedPageBreak/>
         <w:t>2.2 Hydration Reminders</w:t>
       </w:r>
     </w:p>
@@ -1656,13 +1662,61 @@
         <w:pStyle w:val="StandardWeb"/>
         <w:rPr>
           <w:rFonts w:ascii="Menlo" w:hAnsi="Menlo" w:cs="Menlo"/>
-          <w:color w:val="CD3131"/>
-          <w:sz w:val="40"/>
-          <w:szCs w:val="40"/>
-          <w:lang w:val="en-US"/>
-        </w:rPr>
-      </w:pPr>
-      <w:r>
+          <w:color w:val="0CC680"/>
+          <w:sz w:val="30"/>
+          <w:szCs w:val="30"/>
+          <w:lang w:val="en-US"/>
+        </w:rPr>
+      </w:pPr>
+      <w:r>
+        <w:rPr>
+          <w:rFonts w:ascii="Menlo" w:hAnsi="Menlo" w:cs="Menlo"/>
+          <w:color w:val="0CC680"/>
+          <w:sz w:val="30"/>
+          <w:szCs w:val="30"/>
+          <w:lang w:val="en-US"/>
+        </w:rPr>
+        <w:t xml:space="preserve">2.3 </w:t>
+      </w:r>
+      <w:r>
+        <w:rPr>
+          <w:rFonts w:ascii="Menlo" w:hAnsi="Menlo" w:cs="Menlo"/>
+          <w:color w:val="0CC680"/>
+          <w:sz w:val="30"/>
+          <w:szCs w:val="30"/>
+          <w:lang w:val="en-US"/>
+        </w:rPr>
+        <w:t>Customization</w:t>
+      </w:r>
+    </w:p>
+    <w:p>
+      <w:pPr>
+        <w:pStyle w:val="StandardWeb"/>
+        <w:rPr>
+          <w:rFonts w:asciiTheme="minorHAnsi" w:hAnsiTheme="minorHAnsi" w:cstheme="minorHAnsi"/>
+          <w:lang w:val="en-US"/>
+        </w:rPr>
+      </w:pPr>
+      <w:proofErr w:type="spellStart"/>
+      <w:r>
+        <w:rPr>
+          <w:rFonts w:asciiTheme="minorHAnsi" w:hAnsiTheme="minorHAnsi" w:cstheme="minorHAnsi"/>
+          <w:lang w:val="en-US"/>
+        </w:rPr>
+        <w:t>UniShell</w:t>
+      </w:r>
+      <w:proofErr w:type="spellEnd"/>
+      <w:r>
+        <w:rPr>
+          <w:rFonts w:asciiTheme="minorHAnsi" w:hAnsiTheme="minorHAnsi" w:cstheme="minorHAnsi"/>
+          <w:lang w:val="en-US"/>
+        </w:rPr>
+        <w:t xml:space="preserve"> is designed to cater to the individual needs of its users. It allows users to customize the reminder intervals for the Pomodoro Technique, hydration, and movement. This means that users can set the system according to their personal preferences and work habits, thereby enhancing productivity and promoting healthier computer usage habits.</w:t>
+      </w:r>
+    </w:p>
+    <w:p>
+      <w:pPr>
+        <w:pStyle w:val="StandardWeb"/>
         <w:rPr>
           <w:rFonts w:ascii="Menlo" w:hAnsi="Menlo" w:cs="Menlo"/>
           <w:color w:val="CD3131"/>
@@ -1670,6 +1724,15 @@
           <w:szCs w:val="40"/>
           <w:lang w:val="en-US"/>
         </w:rPr>
+      </w:pPr>
+      <w:r>
+        <w:rPr>
+          <w:rFonts w:ascii="Menlo" w:hAnsi="Menlo" w:cs="Menlo"/>
+          <w:color w:val="CD3131"/>
+          <w:sz w:val="40"/>
+          <w:szCs w:val="40"/>
+          <w:lang w:val="en-US"/>
+        </w:rPr>
         <w:t>4. Implementation, Configuration and Setup</w:t>
       </w:r>
     </w:p>
@@ -1760,27 +1823,7 @@
           <w:lang w:val="en-US" w:eastAsia="de-DE"/>
           <w14:ligatures w14:val="none"/>
         </w:rPr>
-        <w:t xml:space="preserve">The Pomodoro Timer implements the Pomodoro Technique. The timer ticks down from a predefined </w:t>
-      </w:r>
-      <w:proofErr w:type="gramStart"/>
-      <w:r>
-        <w:rPr>
-          <w:rFonts w:eastAsia="Times New Roman" w:cstheme="minorHAnsi"/>
-          <w:kern w:val="0"/>
-          <w:lang w:val="en-US" w:eastAsia="de-DE"/>
-          <w14:ligatures w14:val="none"/>
-        </w:rPr>
-        <w:t>25 minute</w:t>
-      </w:r>
-      <w:proofErr w:type="gramEnd"/>
-      <w:r>
-        <w:rPr>
-          <w:rFonts w:eastAsia="Times New Roman" w:cstheme="minorHAnsi"/>
-          <w:kern w:val="0"/>
-          <w:lang w:val="en-US" w:eastAsia="de-DE"/>
-          <w14:ligatures w14:val="none"/>
-        </w:rPr>
-        <w:t xml:space="preserve"> interval, and at the end of the interval, it triggers a little notification to the user indicating it's time to take a short break. This timer employs C's </w:t>
+        <w:t xml:space="preserve">The Pomodoro Timer implements the Pomodoro Technique. The timer ticks down from a predefined 25 minute interval, and at the end of the interval, it triggers a little notification to the user indicating it's time to take a short break. This timer employs C's </w:t>
       </w:r>
       <w:proofErr w:type="spellStart"/>
       <w:r>
@@ -1896,9 +1939,236 @@
           <w:lang w:val="en-US" w:eastAsia="de-DE"/>
           <w14:ligatures w14:val="none"/>
         </w:rPr>
-        <w:t>pthread_</w:t>
-      </w:r>
-      <w:proofErr w:type="gramStart"/>
+        <w:t>pthread_create</w:t>
+      </w:r>
+      <w:proofErr w:type="spellEnd"/>
+      <w:r>
+        <w:rPr>
+          <w:rFonts w:ascii="Menlo" w:eastAsia="Times New Roman" w:hAnsi="Menlo" w:cs="Menlo"/>
+          <w:color w:val="CCCCCC"/>
+          <w:kern w:val="0"/>
+          <w:sz w:val="18"/>
+          <w:szCs w:val="18"/>
+          <w:lang w:val="en-US" w:eastAsia="de-DE"/>
+          <w14:ligatures w14:val="none"/>
+        </w:rPr>
+        <w:t>(</w:t>
+      </w:r>
+      <w:r>
+        <w:rPr>
+          <w:rFonts w:ascii="Menlo" w:eastAsia="Times New Roman" w:hAnsi="Menlo" w:cs="Menlo"/>
+          <w:color w:val="D4D4D4"/>
+          <w:kern w:val="0"/>
+          <w:sz w:val="18"/>
+          <w:szCs w:val="18"/>
+          <w:lang w:val="en-US" w:eastAsia="de-DE"/>
+          <w14:ligatures w14:val="none"/>
+        </w:rPr>
+        <w:t>&amp;</w:t>
+      </w:r>
+      <w:proofErr w:type="spellStart"/>
+      <w:r>
+        <w:rPr>
+          <w:rFonts w:ascii="Menlo" w:eastAsia="Times New Roman" w:hAnsi="Menlo" w:cs="Menlo"/>
+          <w:color w:val="CCCCCC"/>
+          <w:kern w:val="0"/>
+          <w:sz w:val="18"/>
+          <w:szCs w:val="18"/>
+          <w:lang w:val="en-US" w:eastAsia="de-DE"/>
+          <w14:ligatures w14:val="none"/>
+        </w:rPr>
+        <w:t>pomodoro_thread</w:t>
+      </w:r>
+      <w:proofErr w:type="spellEnd"/>
+      <w:r>
+        <w:rPr>
+          <w:rFonts w:ascii="Menlo" w:eastAsia="Times New Roman" w:hAnsi="Menlo" w:cs="Menlo"/>
+          <w:color w:val="CCCCCC"/>
+          <w:kern w:val="0"/>
+          <w:sz w:val="18"/>
+          <w:szCs w:val="18"/>
+          <w:lang w:val="en-US" w:eastAsia="de-DE"/>
+          <w14:ligatures w14:val="none"/>
+        </w:rPr>
+        <w:t xml:space="preserve">, </w:t>
+      </w:r>
+      <w:r>
+        <w:rPr>
+          <w:rFonts w:ascii="Menlo" w:eastAsia="Times New Roman" w:hAnsi="Menlo" w:cs="Menlo"/>
+          <w:color w:val="569CD6"/>
+          <w:kern w:val="0"/>
+          <w:sz w:val="18"/>
+          <w:szCs w:val="18"/>
+          <w:lang w:val="en-US" w:eastAsia="de-DE"/>
+          <w14:ligatures w14:val="none"/>
+        </w:rPr>
+        <w:t>NULL</w:t>
+      </w:r>
+      <w:r>
+        <w:rPr>
+          <w:rFonts w:ascii="Menlo" w:eastAsia="Times New Roman" w:hAnsi="Menlo" w:cs="Menlo"/>
+          <w:color w:val="CCCCCC"/>
+          <w:kern w:val="0"/>
+          <w:sz w:val="18"/>
+          <w:szCs w:val="18"/>
+          <w:lang w:val="en-US" w:eastAsia="de-DE"/>
+          <w14:ligatures w14:val="none"/>
+        </w:rPr>
+        <w:t xml:space="preserve">, </w:t>
+      </w:r>
+      <w:proofErr w:type="spellStart"/>
+      <w:r>
+        <w:rPr>
+          <w:rFonts w:ascii="Menlo" w:eastAsia="Times New Roman" w:hAnsi="Menlo" w:cs="Menlo"/>
+          <w:color w:val="CCCCCC"/>
+          <w:kern w:val="0"/>
+          <w:sz w:val="18"/>
+          <w:szCs w:val="18"/>
+          <w:lang w:val="en-US" w:eastAsia="de-DE"/>
+          <w14:ligatures w14:val="none"/>
+        </w:rPr>
+        <w:t>pomodoro_thread_func</w:t>
+      </w:r>
+      <w:proofErr w:type="spellEnd"/>
+      <w:r>
+        <w:rPr>
+          <w:rFonts w:ascii="Menlo" w:eastAsia="Times New Roman" w:hAnsi="Menlo" w:cs="Menlo"/>
+          <w:color w:val="CCCCCC"/>
+          <w:kern w:val="0"/>
+          <w:sz w:val="18"/>
+          <w:szCs w:val="18"/>
+          <w:lang w:val="en-US" w:eastAsia="de-DE"/>
+          <w14:ligatures w14:val="none"/>
+        </w:rPr>
+        <w:t xml:space="preserve">, </w:t>
+      </w:r>
+      <w:r>
+        <w:rPr>
+          <w:rFonts w:ascii="Menlo" w:eastAsia="Times New Roman" w:hAnsi="Menlo" w:cs="Menlo"/>
+          <w:color w:val="569CD6"/>
+          <w:kern w:val="0"/>
+          <w:sz w:val="18"/>
+          <w:szCs w:val="18"/>
+          <w:lang w:val="en-US" w:eastAsia="de-DE"/>
+          <w14:ligatures w14:val="none"/>
+        </w:rPr>
+        <w:t>NULL</w:t>
+      </w:r>
+      <w:r>
+        <w:rPr>
+          <w:rFonts w:ascii="Menlo" w:eastAsia="Times New Roman" w:hAnsi="Menlo" w:cs="Menlo"/>
+          <w:color w:val="CCCCCC"/>
+          <w:kern w:val="0"/>
+          <w:sz w:val="18"/>
+          <w:szCs w:val="18"/>
+          <w:lang w:val="en-US" w:eastAsia="de-DE"/>
+          <w14:ligatures w14:val="none"/>
+        </w:rPr>
+        <w:t xml:space="preserve">) </w:t>
+      </w:r>
+      <w:r>
+        <w:rPr>
+          <w:rFonts w:ascii="Menlo" w:eastAsia="Times New Roman" w:hAnsi="Menlo" w:cs="Menlo"/>
+          <w:color w:val="D4D4D4"/>
+          <w:kern w:val="0"/>
+          <w:sz w:val="18"/>
+          <w:szCs w:val="18"/>
+          <w:lang w:val="en-US" w:eastAsia="de-DE"/>
+          <w14:ligatures w14:val="none"/>
+        </w:rPr>
+        <w:t>!=</w:t>
+      </w:r>
+      <w:r>
+        <w:rPr>
+          <w:rFonts w:ascii="Menlo" w:eastAsia="Times New Roman" w:hAnsi="Menlo" w:cs="Menlo"/>
+          <w:color w:val="CCCCCC"/>
+          <w:kern w:val="0"/>
+          <w:sz w:val="18"/>
+          <w:szCs w:val="18"/>
+          <w:lang w:val="en-US" w:eastAsia="de-DE"/>
+          <w14:ligatures w14:val="none"/>
+        </w:rPr>
+        <w:t xml:space="preserve"> </w:t>
+      </w:r>
+      <w:r>
+        <w:rPr>
+          <w:rFonts w:ascii="Menlo" w:eastAsia="Times New Roman" w:hAnsi="Menlo" w:cs="Menlo"/>
+          <w:color w:val="B5CEA8"/>
+          <w:kern w:val="0"/>
+          <w:sz w:val="18"/>
+          <w:szCs w:val="18"/>
+          <w:lang w:val="en-US" w:eastAsia="de-DE"/>
+          <w14:ligatures w14:val="none"/>
+        </w:rPr>
+        <w:t>0</w:t>
+      </w:r>
+      <w:r>
+        <w:rPr>
+          <w:rFonts w:ascii="Menlo" w:eastAsia="Times New Roman" w:hAnsi="Menlo" w:cs="Menlo"/>
+          <w:color w:val="CCCCCC"/>
+          <w:kern w:val="0"/>
+          <w:sz w:val="18"/>
+          <w:szCs w:val="18"/>
+          <w:lang w:val="en-US" w:eastAsia="de-DE"/>
+          <w14:ligatures w14:val="none"/>
+        </w:rPr>
+        <w:t>)</w:t>
+      </w:r>
+    </w:p>
+    <w:p>
+      <w:pPr>
+        <w:shd w:val="clear" w:color="auto" w:fill="1F1F1F"/>
+        <w:spacing w:line="270" w:lineRule="atLeast"/>
+        <w:rPr>
+          <w:rFonts w:ascii="Menlo" w:eastAsia="Times New Roman" w:hAnsi="Menlo" w:cs="Menlo"/>
+          <w:color w:val="CCCCCC"/>
+          <w:kern w:val="0"/>
+          <w:sz w:val="18"/>
+          <w:szCs w:val="18"/>
+          <w:lang w:val="en-US" w:eastAsia="de-DE"/>
+          <w14:ligatures w14:val="none"/>
+        </w:rPr>
+      </w:pPr>
+      <w:r>
+        <w:rPr>
+          <w:rFonts w:ascii="Menlo" w:eastAsia="Times New Roman" w:hAnsi="Menlo" w:cs="Menlo"/>
+          <w:color w:val="CCCCCC"/>
+          <w:kern w:val="0"/>
+          <w:sz w:val="18"/>
+          <w:szCs w:val="18"/>
+          <w:lang w:val="en-US" w:eastAsia="de-DE"/>
+          <w14:ligatures w14:val="none"/>
+        </w:rPr>
+        <w:t xml:space="preserve">    {</w:t>
+      </w:r>
+    </w:p>
+    <w:p>
+      <w:pPr>
+        <w:shd w:val="clear" w:color="auto" w:fill="1F1F1F"/>
+        <w:spacing w:line="270" w:lineRule="atLeast"/>
+        <w:rPr>
+          <w:rFonts w:ascii="Menlo" w:eastAsia="Times New Roman" w:hAnsi="Menlo" w:cs="Menlo"/>
+          <w:color w:val="CCCCCC"/>
+          <w:kern w:val="0"/>
+          <w:sz w:val="18"/>
+          <w:szCs w:val="18"/>
+          <w:lang w:val="en-US" w:eastAsia="de-DE"/>
+          <w14:ligatures w14:val="none"/>
+        </w:rPr>
+      </w:pPr>
+      <w:r>
+        <w:rPr>
+          <w:rFonts w:ascii="Menlo" w:eastAsia="Times New Roman" w:hAnsi="Menlo" w:cs="Menlo"/>
+          <w:color w:val="CCCCCC"/>
+          <w:kern w:val="0"/>
+          <w:sz w:val="18"/>
+          <w:szCs w:val="18"/>
+          <w:lang w:val="en-US" w:eastAsia="de-DE"/>
+          <w14:ligatures w14:val="none"/>
+        </w:rPr>
+        <w:t xml:space="preserve">        </w:t>
+      </w:r>
+      <w:proofErr w:type="spellStart"/>
       <w:r>
         <w:rPr>
           <w:rFonts w:ascii="Menlo" w:eastAsia="Times New Roman" w:hAnsi="Menlo" w:cs="Menlo"/>
@@ -1909,7 +2179,7 @@
           <w:lang w:val="en-US" w:eastAsia="de-DE"/>
           <w14:ligatures w14:val="none"/>
         </w:rPr>
-        <w:t>create</w:t>
+        <w:t>fprintf</w:t>
       </w:r>
       <w:proofErr w:type="spellEnd"/>
       <w:r>
@@ -1922,9 +2192,345 @@
           <w:lang w:val="en-US" w:eastAsia="de-DE"/>
           <w14:ligatures w14:val="none"/>
         </w:rPr>
-        <w:t>(</w:t>
-      </w:r>
-      <w:proofErr w:type="gramEnd"/>
+        <w:t xml:space="preserve">(stderr, </w:t>
+      </w:r>
+      <w:r>
+        <w:rPr>
+          <w:rFonts w:ascii="Menlo" w:eastAsia="Times New Roman" w:hAnsi="Menlo" w:cs="Menlo"/>
+          <w:color w:val="CE9178"/>
+          <w:kern w:val="0"/>
+          <w:sz w:val="18"/>
+          <w:szCs w:val="18"/>
+          <w:lang w:val="en-US" w:eastAsia="de-DE"/>
+          <w14:ligatures w14:val="none"/>
+        </w:rPr>
+        <w:t>"Error creating pomodoro thread</w:t>
+      </w:r>
+      <w:r>
+        <w:rPr>
+          <w:rFonts w:ascii="Menlo" w:eastAsia="Times New Roman" w:hAnsi="Menlo" w:cs="Menlo"/>
+          <w:color w:val="D7BA7D"/>
+          <w:kern w:val="0"/>
+          <w:sz w:val="18"/>
+          <w:szCs w:val="18"/>
+          <w:lang w:val="en-US" w:eastAsia="de-DE"/>
+          <w14:ligatures w14:val="none"/>
+        </w:rPr>
+        <w:t>\n</w:t>
+      </w:r>
+      <w:r>
+        <w:rPr>
+          <w:rFonts w:ascii="Menlo" w:eastAsia="Times New Roman" w:hAnsi="Menlo" w:cs="Menlo"/>
+          <w:color w:val="CE9178"/>
+          <w:kern w:val="0"/>
+          <w:sz w:val="18"/>
+          <w:szCs w:val="18"/>
+          <w:lang w:val="en-US" w:eastAsia="de-DE"/>
+          <w14:ligatures w14:val="none"/>
+        </w:rPr>
+        <w:t>"</w:t>
+      </w:r>
+      <w:r>
+        <w:rPr>
+          <w:rFonts w:ascii="Menlo" w:eastAsia="Times New Roman" w:hAnsi="Menlo" w:cs="Menlo"/>
+          <w:color w:val="CCCCCC"/>
+          <w:kern w:val="0"/>
+          <w:sz w:val="18"/>
+          <w:szCs w:val="18"/>
+          <w:lang w:val="en-US" w:eastAsia="de-DE"/>
+          <w14:ligatures w14:val="none"/>
+        </w:rPr>
+        <w:t>);</w:t>
+      </w:r>
+    </w:p>
+    <w:p>
+      <w:pPr>
+        <w:shd w:val="clear" w:color="auto" w:fill="1F1F1F"/>
+        <w:spacing w:line="270" w:lineRule="atLeast"/>
+        <w:rPr>
+          <w:rFonts w:ascii="Menlo" w:eastAsia="Times New Roman" w:hAnsi="Menlo" w:cs="Menlo"/>
+          <w:color w:val="CCCCCC"/>
+          <w:kern w:val="0"/>
+          <w:sz w:val="18"/>
+          <w:szCs w:val="18"/>
+          <w:lang w:val="en-US" w:eastAsia="de-DE"/>
+          <w14:ligatures w14:val="none"/>
+        </w:rPr>
+      </w:pPr>
+      <w:r>
+        <w:rPr>
+          <w:rFonts w:ascii="Menlo" w:eastAsia="Times New Roman" w:hAnsi="Menlo" w:cs="Menlo"/>
+          <w:color w:val="CCCCCC"/>
+          <w:kern w:val="0"/>
+          <w:sz w:val="18"/>
+          <w:szCs w:val="18"/>
+          <w:lang w:val="en-US" w:eastAsia="de-DE"/>
+          <w14:ligatures w14:val="none"/>
+        </w:rPr>
+        <w:t xml:space="preserve">    }</w:t>
+      </w:r>
+    </w:p>
+    <w:p>
+      <w:pPr>
+        <w:shd w:val="clear" w:color="auto" w:fill="1F1F1F"/>
+        <w:spacing w:line="270" w:lineRule="atLeast"/>
+        <w:rPr>
+          <w:rFonts w:ascii="Menlo" w:eastAsia="Times New Roman" w:hAnsi="Menlo" w:cs="Menlo"/>
+          <w:color w:val="CCCCCC"/>
+          <w:kern w:val="0"/>
+          <w:sz w:val="18"/>
+          <w:szCs w:val="18"/>
+          <w:lang w:val="en-US" w:eastAsia="de-DE"/>
+          <w14:ligatures w14:val="none"/>
+        </w:rPr>
+      </w:pPr>
+    </w:p>
+    <w:p>
+      <w:pPr>
+        <w:rPr>
+          <w:lang w:val="en-US"/>
+        </w:rPr>
+      </w:pPr>
+    </w:p>
+    <w:p>
+      <w:pPr>
+        <w:rPr>
+          <w:lang w:val="en-US"/>
+        </w:rPr>
+      </w:pPr>
+      <w:r>
+        <w:rPr>
+          <w:lang w:val="en-US"/>
+        </w:rPr>
+        <w:lastRenderedPageBreak/>
+        <w:t>An additional feature in our project is the "</w:t>
+      </w:r>
+      <w:proofErr w:type="spellStart"/>
+      <w:r>
+        <w:rPr>
+          <w:lang w:val="en-US"/>
+        </w:rPr>
+        <w:t>set_timer</w:t>
+      </w:r>
+      <w:proofErr w:type="spellEnd"/>
+      <w:r>
+        <w:rPr>
+          <w:lang w:val="en-US"/>
+        </w:rPr>
+        <w:t xml:space="preserve">" command. Users can utilize this command to customize the duration of a specific timer, which enhances the adaptability of </w:t>
+      </w:r>
+      <w:proofErr w:type="spellStart"/>
+      <w:r>
+        <w:rPr>
+          <w:lang w:val="en-US"/>
+        </w:rPr>
+        <w:t>UniShell</w:t>
+      </w:r>
+      <w:proofErr w:type="spellEnd"/>
+      <w:r>
+        <w:rPr>
+          <w:lang w:val="en-US"/>
+        </w:rPr>
+        <w:t xml:space="preserve"> to suit individual needs. This command verifies the input and sets a new time for the selected timer accordingly.</w:t>
+      </w:r>
+    </w:p>
+    <w:p>
+      <w:pPr>
+        <w:rPr>
+          <w:lang w:val="en-US"/>
+        </w:rPr>
+      </w:pPr>
+    </w:p>
+    <w:p>
+      <w:pPr>
+        <w:rPr>
+          <w:lang w:val="en-US"/>
+        </w:rPr>
+      </w:pPr>
+      <w:r>
+        <w:rPr>
+          <w:lang w:val="en-US"/>
+        </w:rPr>
+        <w:t>The Hydration Reminder and Movement Reminder follow a similar pattern, running on independent threads and triggering alarms at predefined intervals to remind the user to drink water or move around, respectively.</w:t>
+      </w:r>
+    </w:p>
+    <w:p>
+      <w:pPr>
+        <w:rPr>
+          <w:lang w:val="en-US"/>
+        </w:rPr>
+      </w:pPr>
+    </w:p>
+    <w:p>
+      <w:pPr>
+        <w:rPr>
+          <w:lang w:val="en-US"/>
+        </w:rPr>
+      </w:pPr>
+      <w:r>
+        <w:rPr>
+          <w:lang w:val="en-US"/>
+        </w:rPr>
+        <w:t xml:space="preserve">The user interacts with </w:t>
+      </w:r>
+      <w:proofErr w:type="spellStart"/>
+      <w:r>
+        <w:rPr>
+          <w:lang w:val="en-US"/>
+        </w:rPr>
+        <w:t>UniShell</w:t>
+      </w:r>
+      <w:proofErr w:type="spellEnd"/>
+      <w:r>
+        <w:rPr>
+          <w:lang w:val="en-US"/>
+        </w:rPr>
+        <w:t xml:space="preserve"> through a simple, text-based command-line interface. The interface supports a variety of commands for starting and stopping timers. At the start of the application, the user is presented with a list of available commands, providing a self-explanatory and intuitive user experience.</w:t>
+      </w:r>
+    </w:p>
+    <w:p>
+      <w:pPr>
+        <w:rPr>
+          <w:lang w:val="en-US"/>
+        </w:rPr>
+      </w:pPr>
+    </w:p>
+    <w:p>
+      <w:pPr>
+        <w:rPr>
+          <w:lang w:val="en-US"/>
+        </w:rPr>
+      </w:pPr>
+      <w:r>
+        <w:rPr>
+          <w:lang w:val="en-US"/>
+        </w:rPr>
+        <w:t xml:space="preserve">For error handling and exception management, comprehensive checks were implemented at all potential points of failure. </w:t>
+      </w:r>
+      <w:r>
+        <w:rPr>
+          <w:color w:val="11AACF"/>
+          <w:lang w:val="en-US"/>
+        </w:rPr>
+        <w:t>A simple example is, when processing user input, we ensure that the input is not null before proceeding:</w:t>
+      </w:r>
+    </w:p>
+    <w:p>
+      <w:pPr>
+        <w:rPr>
+          <w:lang w:val="en-US"/>
+        </w:rPr>
+      </w:pPr>
+    </w:p>
+    <w:p>
+      <w:pPr>
+        <w:shd w:val="clear" w:color="auto" w:fill="1F1F1F"/>
+        <w:spacing w:line="270" w:lineRule="atLeast"/>
+        <w:rPr>
+          <w:lang w:val="en-US"/>
+        </w:rPr>
+      </w:pPr>
+    </w:p>
+    <w:p>
+      <w:pPr>
+        <w:shd w:val="clear" w:color="auto" w:fill="1F1F1F"/>
+        <w:spacing w:line="270" w:lineRule="atLeast"/>
+        <w:rPr>
+          <w:rFonts w:ascii="Menlo" w:eastAsia="Times New Roman" w:hAnsi="Menlo" w:cs="Menlo"/>
+          <w:color w:val="CCCCCC"/>
+          <w:kern w:val="0"/>
+          <w:sz w:val="18"/>
+          <w:szCs w:val="18"/>
+          <w:lang w:val="en-US" w:eastAsia="de-DE"/>
+          <w14:ligatures w14:val="none"/>
+        </w:rPr>
+      </w:pPr>
+      <w:r>
+        <w:rPr>
+          <w:rFonts w:ascii="Menlo" w:eastAsia="Times New Roman" w:hAnsi="Menlo" w:cs="Menlo"/>
+          <w:color w:val="CCCCCC"/>
+          <w:kern w:val="0"/>
+          <w:sz w:val="18"/>
+          <w:szCs w:val="18"/>
+          <w:lang w:val="en-US" w:eastAsia="de-DE"/>
+          <w14:ligatures w14:val="none"/>
+        </w:rPr>
+        <w:t xml:space="preserve">        </w:t>
+      </w:r>
+      <w:r>
+        <w:rPr>
+          <w:rFonts w:ascii="Menlo" w:eastAsia="Times New Roman" w:hAnsi="Menlo" w:cs="Menlo"/>
+          <w:color w:val="C586C0"/>
+          <w:kern w:val="0"/>
+          <w:sz w:val="18"/>
+          <w:szCs w:val="18"/>
+          <w:lang w:val="en-US" w:eastAsia="de-DE"/>
+          <w14:ligatures w14:val="none"/>
+        </w:rPr>
+        <w:t>if</w:t>
+      </w:r>
+      <w:r>
+        <w:rPr>
+          <w:rFonts w:ascii="Menlo" w:eastAsia="Times New Roman" w:hAnsi="Menlo" w:cs="Menlo"/>
+          <w:color w:val="CCCCCC"/>
+          <w:kern w:val="0"/>
+          <w:sz w:val="18"/>
+          <w:szCs w:val="18"/>
+          <w:lang w:val="en-US" w:eastAsia="de-DE"/>
+          <w14:ligatures w14:val="none"/>
+        </w:rPr>
+        <w:t xml:space="preserve"> (</w:t>
+      </w:r>
+      <w:proofErr w:type="spellStart"/>
+      <w:r>
+        <w:rPr>
+          <w:rFonts w:ascii="Menlo" w:eastAsia="Times New Roman" w:hAnsi="Menlo" w:cs="Menlo"/>
+          <w:color w:val="9CDCFE"/>
+          <w:kern w:val="0"/>
+          <w:sz w:val="18"/>
+          <w:szCs w:val="18"/>
+          <w:lang w:val="en-US" w:eastAsia="de-DE"/>
+          <w14:ligatures w14:val="none"/>
+        </w:rPr>
+        <w:t>args</w:t>
+      </w:r>
+      <w:proofErr w:type="spellEnd"/>
+      <w:r>
+        <w:rPr>
+          <w:rFonts w:ascii="Menlo" w:eastAsia="Times New Roman" w:hAnsi="Menlo" w:cs="Menlo"/>
+          <w:color w:val="CCCCCC"/>
+          <w:kern w:val="0"/>
+          <w:sz w:val="18"/>
+          <w:szCs w:val="18"/>
+          <w:lang w:val="en-US" w:eastAsia="de-DE"/>
+          <w14:ligatures w14:val="none"/>
+        </w:rPr>
+        <w:t>[</w:t>
+      </w:r>
+      <w:r>
+        <w:rPr>
+          <w:rFonts w:ascii="Menlo" w:eastAsia="Times New Roman" w:hAnsi="Menlo" w:cs="Menlo"/>
+          <w:color w:val="B5CEA8"/>
+          <w:kern w:val="0"/>
+          <w:sz w:val="18"/>
+          <w:szCs w:val="18"/>
+          <w:lang w:val="en-US" w:eastAsia="de-DE"/>
+          <w14:ligatures w14:val="none"/>
+        </w:rPr>
+        <w:t>0</w:t>
+      </w:r>
+      <w:r>
+        <w:rPr>
+          <w:rFonts w:ascii="Menlo" w:eastAsia="Times New Roman" w:hAnsi="Menlo" w:cs="Menlo"/>
+          <w:color w:val="CCCCCC"/>
+          <w:kern w:val="0"/>
+          <w:sz w:val="18"/>
+          <w:szCs w:val="18"/>
+          <w:lang w:val="en-US" w:eastAsia="de-DE"/>
+          <w14:ligatures w14:val="none"/>
+        </w:rPr>
+        <w:t xml:space="preserve">] </w:t>
+      </w:r>
       <w:r>
         <w:rPr>
           <w:rFonts w:ascii="Menlo" w:eastAsia="Times New Roman" w:hAnsi="Menlo" w:cs="Menlo"/>
@@ -1935,9 +2541,8 @@
           <w:lang w:val="en-US" w:eastAsia="de-DE"/>
           <w14:ligatures w14:val="none"/>
         </w:rPr>
-        <w:t>&amp;</w:t>
-      </w:r>
-      <w:proofErr w:type="spellStart"/>
+        <w:t>==</w:t>
+      </w:r>
       <w:r>
         <w:rPr>
           <w:rFonts w:ascii="Menlo" w:eastAsia="Times New Roman" w:hAnsi="Menlo" w:cs="Menlo"/>
@@ -1948,9 +2553,20 @@
           <w:lang w:val="en-US" w:eastAsia="de-DE"/>
           <w14:ligatures w14:val="none"/>
         </w:rPr>
-        <w:t>pomodoro_thread</w:t>
-      </w:r>
-      <w:proofErr w:type="spellEnd"/>
+        <w:t xml:space="preserve"> </w:t>
+      </w:r>
+      <w:r>
+        <w:rPr>
+          <w:rFonts w:ascii="Menlo" w:eastAsia="Times New Roman" w:hAnsi="Menlo" w:cs="Menlo"/>
+          <w:color w:val="569CD6"/>
+          <w:kern w:val="0"/>
+          <w:sz w:val="18"/>
+          <w:szCs w:val="18"/>
+          <w:lang w:val="en-US" w:eastAsia="de-DE"/>
+          <w14:ligatures w14:val="none"/>
+        </w:rPr>
+        <w:t>NULL</w:t>
+      </w:r>
       <w:r>
         <w:rPr>
           <w:rFonts w:ascii="Menlo" w:eastAsia="Times New Roman" w:hAnsi="Menlo" w:cs="Menlo"/>
@@ -1961,20 +2577,23 @@
           <w:lang w:val="en-US" w:eastAsia="de-DE"/>
           <w14:ligatures w14:val="none"/>
         </w:rPr>
-        <w:t xml:space="preserve">, </w:t>
-      </w:r>
-      <w:r>
+        <w:t>)</w:t>
+      </w:r>
+    </w:p>
+    <w:p>
+      <w:pPr>
+        <w:shd w:val="clear" w:color="auto" w:fill="1F1F1F"/>
+        <w:spacing w:line="270" w:lineRule="atLeast"/>
         <w:rPr>
           <w:rFonts w:ascii="Menlo" w:eastAsia="Times New Roman" w:hAnsi="Menlo" w:cs="Menlo"/>
-          <w:color w:val="569CD6"/>
+          <w:color w:val="CCCCCC"/>
           <w:kern w:val="0"/>
           <w:sz w:val="18"/>
           <w:szCs w:val="18"/>
           <w:lang w:val="en-US" w:eastAsia="de-DE"/>
           <w14:ligatures w14:val="none"/>
         </w:rPr>
-        <w:t>NULL</w:t>
-      </w:r>
+      </w:pPr>
       <w:r>
         <w:rPr>
           <w:rFonts w:ascii="Menlo" w:eastAsia="Times New Roman" w:hAnsi="Menlo" w:cs="Menlo"/>
@@ -1985,10 +2604,13 @@
           <w:lang w:val="en-US" w:eastAsia="de-DE"/>
           <w14:ligatures w14:val="none"/>
         </w:rPr>
-        <w:t xml:space="preserve">, </w:t>
-      </w:r>
-      <w:proofErr w:type="spellStart"/>
-      <w:r>
+        <w:t xml:space="preserve">        {</w:t>
+      </w:r>
+    </w:p>
+    <w:p>
+      <w:pPr>
+        <w:shd w:val="clear" w:color="auto" w:fill="1F1F1F"/>
+        <w:spacing w:line="270" w:lineRule="atLeast"/>
         <w:rPr>
           <w:rFonts w:ascii="Menlo" w:eastAsia="Times New Roman" w:hAnsi="Menlo" w:cs="Menlo"/>
           <w:color w:val="CCCCCC"/>
@@ -1998,9 +2620,7 @@
           <w:lang w:val="en-US" w:eastAsia="de-DE"/>
           <w14:ligatures w14:val="none"/>
         </w:rPr>
-        <w:t>pomodoro_thread_func</w:t>
-      </w:r>
-      <w:proofErr w:type="spellEnd"/>
+      </w:pPr>
       <w:r>
         <w:rPr>
           <w:rFonts w:ascii="Menlo" w:eastAsia="Times New Roman" w:hAnsi="Menlo" w:cs="Menlo"/>
@@ -2011,20 +2631,22 @@
           <w:lang w:val="en-US" w:eastAsia="de-DE"/>
           <w14:ligatures w14:val="none"/>
         </w:rPr>
-        <w:t xml:space="preserve">, </w:t>
-      </w:r>
+        <w:t xml:space="preserve">            </w:t>
+      </w:r>
+      <w:proofErr w:type="spellStart"/>
       <w:r>
         <w:rPr>
           <w:rFonts w:ascii="Menlo" w:eastAsia="Times New Roman" w:hAnsi="Menlo" w:cs="Menlo"/>
-          <w:color w:val="569CD6"/>
+          <w:color w:val="DCDCAA"/>
           <w:kern w:val="0"/>
           <w:sz w:val="18"/>
           <w:szCs w:val="18"/>
           <w:lang w:val="en-US" w:eastAsia="de-DE"/>
           <w14:ligatures w14:val="none"/>
         </w:rPr>
-        <w:t>NULL</w:t>
-      </w:r>
+        <w:t>printf</w:t>
+      </w:r>
+      <w:proofErr w:type="spellEnd"/>
       <w:r>
         <w:rPr>
           <w:rFonts w:ascii="Menlo" w:eastAsia="Times New Roman" w:hAnsi="Menlo" w:cs="Menlo"/>
@@ -2035,19 +2657,43 @@
           <w:lang w:val="en-US" w:eastAsia="de-DE"/>
           <w14:ligatures w14:val="none"/>
         </w:rPr>
-        <w:t xml:space="preserve">) </w:t>
+        <w:t>(</w:t>
       </w:r>
       <w:r>
         <w:rPr>
           <w:rFonts w:ascii="Menlo" w:eastAsia="Times New Roman" w:hAnsi="Menlo" w:cs="Menlo"/>
-          <w:color w:val="D4D4D4"/>
+          <w:color w:val="CE9178"/>
           <w:kern w:val="0"/>
           <w:sz w:val="18"/>
           <w:szCs w:val="18"/>
           <w:lang w:val="en-US" w:eastAsia="de-DE"/>
           <w14:ligatures w14:val="none"/>
         </w:rPr>
-        <w:t>!=</w:t>
+        <w:t>"Please enter a command</w:t>
+      </w:r>
+      <w:r>
+        <w:rPr>
+          <w:rFonts w:ascii="Menlo" w:eastAsia="Times New Roman" w:hAnsi="Menlo" w:cs="Menlo"/>
+          <w:color w:val="D7BA7D"/>
+          <w:kern w:val="0"/>
+          <w:sz w:val="18"/>
+          <w:szCs w:val="18"/>
+          <w:lang w:val="en-US" w:eastAsia="de-DE"/>
+          <w14:ligatures w14:val="none"/>
+        </w:rPr>
+        <w:t>\n</w:t>
+      </w:r>
+      <w:r>
+        <w:rPr>
+          <w:rFonts w:ascii="Menlo" w:eastAsia="Times New Roman" w:hAnsi="Menlo" w:cs="Menlo"/>
+          <w:color w:val="CE9178"/>
+          <w:kern w:val="0"/>
+          <w:sz w:val="18"/>
+          <w:szCs w:val="18"/>
+          <w:lang w:val="en-US" w:eastAsia="de-DE"/>
+          <w14:ligatures w14:val="none"/>
+        </w:rPr>
+        <w:t>"</w:t>
       </w:r>
       <w:r>
         <w:rPr>
@@ -2059,20 +2705,23 @@
           <w:lang w:val="en-US" w:eastAsia="de-DE"/>
           <w14:ligatures w14:val="none"/>
         </w:rPr>
-        <w:t xml:space="preserve"> </w:t>
-      </w:r>
-      <w:r>
+        <w:t>);</w:t>
+      </w:r>
+    </w:p>
+    <w:p>
+      <w:pPr>
+        <w:shd w:val="clear" w:color="auto" w:fill="1F1F1F"/>
+        <w:spacing w:line="270" w:lineRule="atLeast"/>
         <w:rPr>
           <w:rFonts w:ascii="Menlo" w:eastAsia="Times New Roman" w:hAnsi="Menlo" w:cs="Menlo"/>
-          <w:color w:val="B5CEA8"/>
+          <w:color w:val="CCCCCC"/>
           <w:kern w:val="0"/>
           <w:sz w:val="18"/>
           <w:szCs w:val="18"/>
           <w:lang w:val="en-US" w:eastAsia="de-DE"/>
           <w14:ligatures w14:val="none"/>
         </w:rPr>
-        <w:t>0</w:t>
-      </w:r>
+      </w:pPr>
       <w:r>
         <w:rPr>
           <w:rFonts w:ascii="Menlo" w:eastAsia="Times New Roman" w:hAnsi="Menlo" w:cs="Menlo"/>
@@ -2083,7 +2732,19 @@
           <w:lang w:val="en-US" w:eastAsia="de-DE"/>
           <w14:ligatures w14:val="none"/>
         </w:rPr>
-        <w:t>)</w:t>
+        <w:t xml:space="preserve">        </w:t>
+      </w:r>
+      <w:r>
+        <w:rPr>
+          <w:rFonts w:ascii="Menlo" w:eastAsia="Times New Roman" w:hAnsi="Menlo" w:cs="Menlo"/>
+          <w:color w:val="CCCCCC"/>
+          <w:kern w:val="0"/>
+          <w:sz w:val="18"/>
+          <w:szCs w:val="18"/>
+          <w:lang w:val="en-US" w:eastAsia="de-DE"/>
+          <w14:ligatures w14:val="none"/>
+        </w:rPr>
+        <w:t>}</w:t>
       </w:r>
     </w:p>
     <w:p>
@@ -2100,607 +2761,40 @@
           <w14:ligatures w14:val="none"/>
         </w:rPr>
       </w:pPr>
-      <w:r>
-        <w:rPr>
-          <w:rFonts w:ascii="Menlo" w:eastAsia="Times New Roman" w:hAnsi="Menlo" w:cs="Menlo"/>
-          <w:color w:val="CCCCCC"/>
-          <w:kern w:val="0"/>
-          <w:sz w:val="18"/>
-          <w:szCs w:val="18"/>
-          <w:lang w:val="en-US" w:eastAsia="de-DE"/>
-          <w14:ligatures w14:val="none"/>
-        </w:rPr>
-        <w:t xml:space="preserve">    {</w:t>
-      </w:r>
-    </w:p>
-    <w:p>
-      <w:pPr>
-        <w:shd w:val="clear" w:color="auto" w:fill="1F1F1F"/>
-        <w:spacing w:line="270" w:lineRule="atLeast"/>
-        <w:rPr>
-          <w:rFonts w:ascii="Menlo" w:eastAsia="Times New Roman" w:hAnsi="Menlo" w:cs="Menlo"/>
-          <w:color w:val="CCCCCC"/>
-          <w:kern w:val="0"/>
-          <w:sz w:val="18"/>
-          <w:szCs w:val="18"/>
-          <w:lang w:val="en-US" w:eastAsia="de-DE"/>
-          <w14:ligatures w14:val="none"/>
-        </w:rPr>
-      </w:pPr>
-      <w:r>
-        <w:rPr>
-          <w:rFonts w:ascii="Menlo" w:eastAsia="Times New Roman" w:hAnsi="Menlo" w:cs="Menlo"/>
-          <w:color w:val="CCCCCC"/>
-          <w:kern w:val="0"/>
-          <w:sz w:val="18"/>
-          <w:szCs w:val="18"/>
-          <w:lang w:val="en-US" w:eastAsia="de-DE"/>
-          <w14:ligatures w14:val="none"/>
-        </w:rPr>
-        <w:t xml:space="preserve">        </w:t>
+    </w:p>
+    <w:p>
+      <w:pPr>
+        <w:rPr>
+          <w:lang w:val="en-US"/>
+        </w:rPr>
+      </w:pPr>
+    </w:p>
+    <w:p>
+      <w:pPr>
+        <w:rPr>
+          <w:lang w:val="en-US"/>
+        </w:rPr>
+      </w:pPr>
+      <w:r>
+        <w:rPr>
+          <w:lang w:val="en-US"/>
+        </w:rPr>
+        <w:t xml:space="preserve">This implementation ensures that the program remains robust and responsive even in the event of unexpected inputs or errors, enhancing the overall user experience and reliability of </w:t>
       </w:r>
       <w:proofErr w:type="spellStart"/>
-      <w:proofErr w:type="gramStart"/>
-      <w:r>
-        <w:rPr>
-          <w:rFonts w:ascii="Menlo" w:eastAsia="Times New Roman" w:hAnsi="Menlo" w:cs="Menlo"/>
-          <w:color w:val="DCDCAA"/>
-          <w:kern w:val="0"/>
-          <w:sz w:val="18"/>
-          <w:szCs w:val="18"/>
-          <w:lang w:val="en-US" w:eastAsia="de-DE"/>
-          <w14:ligatures w14:val="none"/>
-        </w:rPr>
-        <w:t>fprintf</w:t>
+      <w:r>
+        <w:rPr>
+          <w:lang w:val="en-US"/>
+        </w:rPr>
+        <w:t>UniShell</w:t>
       </w:r>
       <w:proofErr w:type="spellEnd"/>
       <w:r>
         <w:rPr>
-          <w:rFonts w:ascii="Menlo" w:eastAsia="Times New Roman" w:hAnsi="Menlo" w:cs="Menlo"/>
-          <w:color w:val="CCCCCC"/>
-          <w:kern w:val="0"/>
-          <w:sz w:val="18"/>
-          <w:szCs w:val="18"/>
-          <w:lang w:val="en-US" w:eastAsia="de-DE"/>
-          <w14:ligatures w14:val="none"/>
-        </w:rPr>
-        <w:t>(</w:t>
-      </w:r>
-      <w:proofErr w:type="gramEnd"/>
-      <w:r>
-        <w:rPr>
-          <w:rFonts w:ascii="Menlo" w:eastAsia="Times New Roman" w:hAnsi="Menlo" w:cs="Menlo"/>
-          <w:color w:val="CCCCCC"/>
-          <w:kern w:val="0"/>
-          <w:sz w:val="18"/>
-          <w:szCs w:val="18"/>
-          <w:lang w:val="en-US" w:eastAsia="de-DE"/>
-          <w14:ligatures w14:val="none"/>
-        </w:rPr>
-        <w:t xml:space="preserve">stderr, </w:t>
-      </w:r>
-      <w:r>
-        <w:rPr>
-          <w:rFonts w:ascii="Menlo" w:eastAsia="Times New Roman" w:hAnsi="Menlo" w:cs="Menlo"/>
-          <w:color w:val="CE9178"/>
-          <w:kern w:val="0"/>
-          <w:sz w:val="18"/>
-          <w:szCs w:val="18"/>
-          <w:lang w:val="en-US" w:eastAsia="de-DE"/>
-          <w14:ligatures w14:val="none"/>
-        </w:rPr>
-        <w:t>"Error creating pomodoro thread</w:t>
-      </w:r>
-      <w:r>
-        <w:rPr>
-          <w:rFonts w:ascii="Menlo" w:eastAsia="Times New Roman" w:hAnsi="Menlo" w:cs="Menlo"/>
-          <w:color w:val="D7BA7D"/>
-          <w:kern w:val="0"/>
-          <w:sz w:val="18"/>
-          <w:szCs w:val="18"/>
-          <w:lang w:val="en-US" w:eastAsia="de-DE"/>
-          <w14:ligatures w14:val="none"/>
-        </w:rPr>
-        <w:t>\n</w:t>
-      </w:r>
-      <w:r>
-        <w:rPr>
-          <w:rFonts w:ascii="Menlo" w:eastAsia="Times New Roman" w:hAnsi="Menlo" w:cs="Menlo"/>
-          <w:color w:val="CE9178"/>
-          <w:kern w:val="0"/>
-          <w:sz w:val="18"/>
-          <w:szCs w:val="18"/>
-          <w:lang w:val="en-US" w:eastAsia="de-DE"/>
-          <w14:ligatures w14:val="none"/>
-        </w:rPr>
-        <w:t>"</w:t>
-      </w:r>
-      <w:r>
-        <w:rPr>
-          <w:rFonts w:ascii="Menlo" w:eastAsia="Times New Roman" w:hAnsi="Menlo" w:cs="Menlo"/>
-          <w:color w:val="CCCCCC"/>
-          <w:kern w:val="0"/>
-          <w:sz w:val="18"/>
-          <w:szCs w:val="18"/>
-          <w:lang w:val="en-US" w:eastAsia="de-DE"/>
-          <w14:ligatures w14:val="none"/>
-        </w:rPr>
-        <w:t>);</w:t>
-      </w:r>
-    </w:p>
-    <w:p>
-      <w:pPr>
-        <w:shd w:val="clear" w:color="auto" w:fill="1F1F1F"/>
-        <w:spacing w:line="270" w:lineRule="atLeast"/>
-        <w:rPr>
-          <w:rFonts w:ascii="Menlo" w:eastAsia="Times New Roman" w:hAnsi="Menlo" w:cs="Menlo"/>
-          <w:color w:val="CCCCCC"/>
-          <w:kern w:val="0"/>
-          <w:sz w:val="18"/>
-          <w:szCs w:val="18"/>
-          <w:lang w:val="en-US" w:eastAsia="de-DE"/>
-          <w14:ligatures w14:val="none"/>
-        </w:rPr>
-      </w:pPr>
-      <w:r>
-        <w:rPr>
-          <w:rFonts w:ascii="Menlo" w:eastAsia="Times New Roman" w:hAnsi="Menlo" w:cs="Menlo"/>
-          <w:color w:val="CCCCCC"/>
-          <w:kern w:val="0"/>
-          <w:sz w:val="18"/>
-          <w:szCs w:val="18"/>
-          <w:lang w:val="en-US" w:eastAsia="de-DE"/>
-          <w14:ligatures w14:val="none"/>
-        </w:rPr>
-        <w:t xml:space="preserve">    }</w:t>
-      </w:r>
-    </w:p>
-    <w:p>
-      <w:pPr>
-        <w:shd w:val="clear" w:color="auto" w:fill="1F1F1F"/>
-        <w:spacing w:line="270" w:lineRule="atLeast"/>
-        <w:rPr>
-          <w:rFonts w:ascii="Menlo" w:eastAsia="Times New Roman" w:hAnsi="Menlo" w:cs="Menlo"/>
-          <w:color w:val="CCCCCC"/>
-          <w:kern w:val="0"/>
-          <w:sz w:val="18"/>
-          <w:szCs w:val="18"/>
-          <w:lang w:val="en-US" w:eastAsia="de-DE"/>
-          <w14:ligatures w14:val="none"/>
-        </w:rPr>
-      </w:pPr>
-    </w:p>
-    <w:p>
-      <w:pPr>
-        <w:rPr>
-          <w:lang w:val="en-US"/>
-        </w:rPr>
-      </w:pPr>
-    </w:p>
-    <w:p>
-      <w:pPr>
-        <w:rPr>
-          <w:lang w:val="en-US"/>
-        </w:rPr>
-      </w:pPr>
-      <w:r>
-        <w:rPr>
-          <w:lang w:val="en-US"/>
-        </w:rPr>
-        <w:t>The Hydration Reminder and Movement Reminder follow a similar pattern, running on independent threads and triggering alarms at predefined intervals to remind the user to drink water or move around, respectively.</w:t>
-      </w:r>
-    </w:p>
-    <w:p>
-      <w:pPr>
-        <w:rPr>
-          <w:lang w:val="en-US"/>
-        </w:rPr>
-      </w:pPr>
-    </w:p>
-    <w:p>
-      <w:pPr>
-        <w:rPr>
-          <w:lang w:val="en-US"/>
-        </w:rPr>
-      </w:pPr>
-      <w:r>
-        <w:rPr>
-          <w:lang w:val="en-US"/>
-        </w:rPr>
-        <w:t xml:space="preserve">The user interacts with </w:t>
-      </w:r>
-      <w:proofErr w:type="spellStart"/>
-      <w:r>
-        <w:rPr>
-          <w:lang w:val="en-US"/>
-        </w:rPr>
-        <w:t>UniShell</w:t>
-      </w:r>
-      <w:proofErr w:type="spellEnd"/>
-      <w:r>
-        <w:rPr>
-          <w:lang w:val="en-US"/>
-        </w:rPr>
-        <w:t xml:space="preserve"> through a simple, text-based command-line interface. The interface supports a variety of commands for starting and stopping timers. At the start of the application, the user is presented with a list of available commands, providing a self-explanatory and intuitive user experience.</w:t>
-      </w:r>
-    </w:p>
-    <w:p>
-      <w:pPr>
-        <w:rPr>
-          <w:lang w:val="en-US"/>
-        </w:rPr>
-      </w:pPr>
-    </w:p>
-    <w:p>
-      <w:pPr>
-        <w:rPr>
-          <w:lang w:val="en-US"/>
-        </w:rPr>
-      </w:pPr>
-      <w:r>
-        <w:rPr>
-          <w:lang w:val="en-US"/>
-        </w:rPr>
-        <w:t xml:space="preserve">For error handling and exception management, comprehensive checks were implemented at all potential points of failure. </w:t>
-      </w:r>
-      <w:r>
-        <w:rPr>
-          <w:color w:val="11AACF"/>
-          <w:lang w:val="en-US"/>
-        </w:rPr>
-        <w:t>A simple example is, when processing user input, we ensure that the input is not null before proceeding:</w:t>
-      </w:r>
-    </w:p>
-    <w:p>
-      <w:pPr>
-        <w:rPr>
-          <w:lang w:val="en-US"/>
-        </w:rPr>
-      </w:pPr>
-    </w:p>
-    <w:p>
-      <w:pPr>
-        <w:shd w:val="clear" w:color="auto" w:fill="1F1F1F"/>
-        <w:spacing w:line="270" w:lineRule="atLeast"/>
-        <w:rPr>
-          <w:lang w:val="en-US"/>
-        </w:rPr>
-      </w:pPr>
-    </w:p>
-    <w:p>
-      <w:pPr>
-        <w:shd w:val="clear" w:color="auto" w:fill="1F1F1F"/>
-        <w:spacing w:line="270" w:lineRule="atLeast"/>
-        <w:rPr>
-          <w:rFonts w:ascii="Menlo" w:eastAsia="Times New Roman" w:hAnsi="Menlo" w:cs="Menlo"/>
-          <w:color w:val="CCCCCC"/>
-          <w:kern w:val="0"/>
-          <w:sz w:val="18"/>
-          <w:szCs w:val="18"/>
-          <w:lang w:val="en-US" w:eastAsia="de-DE"/>
-          <w14:ligatures w14:val="none"/>
-        </w:rPr>
-      </w:pPr>
-      <w:r>
-        <w:rPr>
-          <w:rFonts w:ascii="Menlo" w:eastAsia="Times New Roman" w:hAnsi="Menlo" w:cs="Menlo"/>
-          <w:color w:val="CCCCCC"/>
-          <w:kern w:val="0"/>
-          <w:sz w:val="18"/>
-          <w:szCs w:val="18"/>
-          <w:lang w:val="en-US" w:eastAsia="de-DE"/>
-          <w14:ligatures w14:val="none"/>
-        </w:rPr>
-        <w:t xml:space="preserve">        </w:t>
-      </w:r>
-      <w:r>
-        <w:rPr>
-          <w:rFonts w:ascii="Menlo" w:eastAsia="Times New Roman" w:hAnsi="Menlo" w:cs="Menlo"/>
-          <w:color w:val="C586C0"/>
-          <w:kern w:val="0"/>
-          <w:sz w:val="18"/>
-          <w:szCs w:val="18"/>
-          <w:lang w:val="en-US" w:eastAsia="de-DE"/>
-          <w14:ligatures w14:val="none"/>
-        </w:rPr>
-        <w:t>if</w:t>
-      </w:r>
-      <w:r>
-        <w:rPr>
-          <w:rFonts w:ascii="Menlo" w:eastAsia="Times New Roman" w:hAnsi="Menlo" w:cs="Menlo"/>
-          <w:color w:val="CCCCCC"/>
-          <w:kern w:val="0"/>
-          <w:sz w:val="18"/>
-          <w:szCs w:val="18"/>
-          <w:lang w:val="en-US" w:eastAsia="de-DE"/>
-          <w14:ligatures w14:val="none"/>
-        </w:rPr>
-        <w:t xml:space="preserve"> (</w:t>
-      </w:r>
-      <w:proofErr w:type="spellStart"/>
-      <w:proofErr w:type="gramStart"/>
-      <w:r>
-        <w:rPr>
-          <w:rFonts w:ascii="Menlo" w:eastAsia="Times New Roman" w:hAnsi="Menlo" w:cs="Menlo"/>
-          <w:color w:val="9CDCFE"/>
-          <w:kern w:val="0"/>
-          <w:sz w:val="18"/>
-          <w:szCs w:val="18"/>
-          <w:lang w:val="en-US" w:eastAsia="de-DE"/>
-          <w14:ligatures w14:val="none"/>
-        </w:rPr>
-        <w:t>args</w:t>
-      </w:r>
-      <w:proofErr w:type="spellEnd"/>
-      <w:r>
-        <w:rPr>
-          <w:rFonts w:ascii="Menlo" w:eastAsia="Times New Roman" w:hAnsi="Menlo" w:cs="Menlo"/>
-          <w:color w:val="CCCCCC"/>
-          <w:kern w:val="0"/>
-          <w:sz w:val="18"/>
-          <w:szCs w:val="18"/>
-          <w:lang w:val="en-US" w:eastAsia="de-DE"/>
-          <w14:ligatures w14:val="none"/>
-        </w:rPr>
-        <w:t>[</w:t>
-      </w:r>
-      <w:proofErr w:type="gramEnd"/>
-      <w:r>
-        <w:rPr>
-          <w:rFonts w:ascii="Menlo" w:eastAsia="Times New Roman" w:hAnsi="Menlo" w:cs="Menlo"/>
-          <w:color w:val="B5CEA8"/>
-          <w:kern w:val="0"/>
-          <w:sz w:val="18"/>
-          <w:szCs w:val="18"/>
-          <w:lang w:val="en-US" w:eastAsia="de-DE"/>
-          <w14:ligatures w14:val="none"/>
-        </w:rPr>
-        <w:t>0</w:t>
-      </w:r>
-      <w:r>
-        <w:rPr>
-          <w:rFonts w:ascii="Menlo" w:eastAsia="Times New Roman" w:hAnsi="Menlo" w:cs="Menlo"/>
-          <w:color w:val="CCCCCC"/>
-          <w:kern w:val="0"/>
-          <w:sz w:val="18"/>
-          <w:szCs w:val="18"/>
-          <w:lang w:val="en-US" w:eastAsia="de-DE"/>
-          <w14:ligatures w14:val="none"/>
-        </w:rPr>
-        <w:t xml:space="preserve">] </w:t>
-      </w:r>
-      <w:r>
-        <w:rPr>
-          <w:rFonts w:ascii="Menlo" w:eastAsia="Times New Roman" w:hAnsi="Menlo" w:cs="Menlo"/>
-          <w:color w:val="D4D4D4"/>
-          <w:kern w:val="0"/>
-          <w:sz w:val="18"/>
-          <w:szCs w:val="18"/>
-          <w:lang w:val="en-US" w:eastAsia="de-DE"/>
-          <w14:ligatures w14:val="none"/>
-        </w:rPr>
-        <w:t>==</w:t>
-      </w:r>
-      <w:r>
-        <w:rPr>
-          <w:rFonts w:ascii="Menlo" w:eastAsia="Times New Roman" w:hAnsi="Menlo" w:cs="Menlo"/>
-          <w:color w:val="CCCCCC"/>
-          <w:kern w:val="0"/>
-          <w:sz w:val="18"/>
-          <w:szCs w:val="18"/>
-          <w:lang w:val="en-US" w:eastAsia="de-DE"/>
-          <w14:ligatures w14:val="none"/>
-        </w:rPr>
-        <w:t xml:space="preserve"> </w:t>
-      </w:r>
-      <w:r>
-        <w:rPr>
-          <w:rFonts w:ascii="Menlo" w:eastAsia="Times New Roman" w:hAnsi="Menlo" w:cs="Menlo"/>
-          <w:color w:val="569CD6"/>
-          <w:kern w:val="0"/>
-          <w:sz w:val="18"/>
-          <w:szCs w:val="18"/>
-          <w:lang w:val="en-US" w:eastAsia="de-DE"/>
-          <w14:ligatures w14:val="none"/>
-        </w:rPr>
-        <w:t>NULL</w:t>
-      </w:r>
-      <w:r>
-        <w:rPr>
-          <w:rFonts w:ascii="Menlo" w:eastAsia="Times New Roman" w:hAnsi="Menlo" w:cs="Menlo"/>
-          <w:color w:val="CCCCCC"/>
-          <w:kern w:val="0"/>
-          <w:sz w:val="18"/>
-          <w:szCs w:val="18"/>
-          <w:lang w:val="en-US" w:eastAsia="de-DE"/>
-          <w14:ligatures w14:val="none"/>
-        </w:rPr>
-        <w:t>)</w:t>
-      </w:r>
-    </w:p>
-    <w:p>
-      <w:pPr>
-        <w:shd w:val="clear" w:color="auto" w:fill="1F1F1F"/>
-        <w:spacing w:line="270" w:lineRule="atLeast"/>
-        <w:rPr>
-          <w:rFonts w:ascii="Menlo" w:eastAsia="Times New Roman" w:hAnsi="Menlo" w:cs="Menlo"/>
-          <w:color w:val="CCCCCC"/>
-          <w:kern w:val="0"/>
-          <w:sz w:val="18"/>
-          <w:szCs w:val="18"/>
-          <w:lang w:val="en-US" w:eastAsia="de-DE"/>
-          <w14:ligatures w14:val="none"/>
-        </w:rPr>
-      </w:pPr>
-      <w:r>
-        <w:rPr>
-          <w:rFonts w:ascii="Menlo" w:eastAsia="Times New Roman" w:hAnsi="Menlo" w:cs="Menlo"/>
-          <w:color w:val="CCCCCC"/>
-          <w:kern w:val="0"/>
-          <w:sz w:val="18"/>
-          <w:szCs w:val="18"/>
-          <w:lang w:val="en-US" w:eastAsia="de-DE"/>
-          <w14:ligatures w14:val="none"/>
-        </w:rPr>
-        <w:t xml:space="preserve">        {</w:t>
-      </w:r>
-    </w:p>
-    <w:p>
-      <w:pPr>
-        <w:shd w:val="clear" w:color="auto" w:fill="1F1F1F"/>
-        <w:spacing w:line="270" w:lineRule="atLeast"/>
-        <w:rPr>
-          <w:rFonts w:ascii="Menlo" w:eastAsia="Times New Roman" w:hAnsi="Menlo" w:cs="Menlo"/>
-          <w:color w:val="CCCCCC"/>
-          <w:kern w:val="0"/>
-          <w:sz w:val="18"/>
-          <w:szCs w:val="18"/>
-          <w:lang w:val="en-US" w:eastAsia="de-DE"/>
-          <w14:ligatures w14:val="none"/>
-        </w:rPr>
-      </w:pPr>
-      <w:r>
-        <w:rPr>
-          <w:rFonts w:ascii="Menlo" w:eastAsia="Times New Roman" w:hAnsi="Menlo" w:cs="Menlo"/>
-          <w:color w:val="CCCCCC"/>
-          <w:kern w:val="0"/>
-          <w:sz w:val="18"/>
-          <w:szCs w:val="18"/>
-          <w:lang w:val="en-US" w:eastAsia="de-DE"/>
-          <w14:ligatures w14:val="none"/>
-        </w:rPr>
-        <w:t xml:space="preserve">            </w:t>
-      </w:r>
-      <w:proofErr w:type="spellStart"/>
-      <w:proofErr w:type="gramStart"/>
-      <w:r>
-        <w:rPr>
-          <w:rFonts w:ascii="Menlo" w:eastAsia="Times New Roman" w:hAnsi="Menlo" w:cs="Menlo"/>
-          <w:color w:val="DCDCAA"/>
-          <w:kern w:val="0"/>
-          <w:sz w:val="18"/>
-          <w:szCs w:val="18"/>
-          <w:lang w:val="en-US" w:eastAsia="de-DE"/>
-          <w14:ligatures w14:val="none"/>
-        </w:rPr>
-        <w:t>printf</w:t>
-      </w:r>
-      <w:proofErr w:type="spellEnd"/>
-      <w:r>
-        <w:rPr>
-          <w:rFonts w:ascii="Menlo" w:eastAsia="Times New Roman" w:hAnsi="Menlo" w:cs="Menlo"/>
-          <w:color w:val="CCCCCC"/>
-          <w:kern w:val="0"/>
-          <w:sz w:val="18"/>
-          <w:szCs w:val="18"/>
-          <w:lang w:val="en-US" w:eastAsia="de-DE"/>
-          <w14:ligatures w14:val="none"/>
-        </w:rPr>
-        <w:t>(</w:t>
-      </w:r>
-      <w:proofErr w:type="gramEnd"/>
-      <w:r>
-        <w:rPr>
-          <w:rFonts w:ascii="Menlo" w:eastAsia="Times New Roman" w:hAnsi="Menlo" w:cs="Menlo"/>
-          <w:color w:val="CE9178"/>
-          <w:kern w:val="0"/>
-          <w:sz w:val="18"/>
-          <w:szCs w:val="18"/>
-          <w:lang w:val="en-US" w:eastAsia="de-DE"/>
-          <w14:ligatures w14:val="none"/>
-        </w:rPr>
-        <w:t>"Please enter a command</w:t>
-      </w:r>
-      <w:r>
-        <w:rPr>
-          <w:rFonts w:ascii="Menlo" w:eastAsia="Times New Roman" w:hAnsi="Menlo" w:cs="Menlo"/>
-          <w:color w:val="D7BA7D"/>
-          <w:kern w:val="0"/>
-          <w:sz w:val="18"/>
-          <w:szCs w:val="18"/>
-          <w:lang w:val="en-US" w:eastAsia="de-DE"/>
-          <w14:ligatures w14:val="none"/>
-        </w:rPr>
-        <w:t>\n</w:t>
-      </w:r>
-      <w:r>
-        <w:rPr>
-          <w:rFonts w:ascii="Menlo" w:eastAsia="Times New Roman" w:hAnsi="Menlo" w:cs="Menlo"/>
-          <w:color w:val="CE9178"/>
-          <w:kern w:val="0"/>
-          <w:sz w:val="18"/>
-          <w:szCs w:val="18"/>
-          <w:lang w:val="en-US" w:eastAsia="de-DE"/>
-          <w14:ligatures w14:val="none"/>
-        </w:rPr>
-        <w:t>"</w:t>
-      </w:r>
-      <w:r>
-        <w:rPr>
-          <w:rFonts w:ascii="Menlo" w:eastAsia="Times New Roman" w:hAnsi="Menlo" w:cs="Menlo"/>
-          <w:color w:val="CCCCCC"/>
-          <w:kern w:val="0"/>
-          <w:sz w:val="18"/>
-          <w:szCs w:val="18"/>
-          <w:lang w:val="en-US" w:eastAsia="de-DE"/>
-          <w14:ligatures w14:val="none"/>
-        </w:rPr>
-        <w:t>);</w:t>
-      </w:r>
-    </w:p>
-    <w:p>
-      <w:pPr>
-        <w:shd w:val="clear" w:color="auto" w:fill="1F1F1F"/>
-        <w:spacing w:line="270" w:lineRule="atLeast"/>
-        <w:rPr>
-          <w:rFonts w:ascii="Menlo" w:eastAsia="Times New Roman" w:hAnsi="Menlo" w:cs="Menlo"/>
-          <w:color w:val="CCCCCC"/>
-          <w:kern w:val="0"/>
-          <w:sz w:val="18"/>
-          <w:szCs w:val="18"/>
-          <w:lang w:val="en-US" w:eastAsia="de-DE"/>
-          <w14:ligatures w14:val="none"/>
-        </w:rPr>
-      </w:pPr>
-      <w:r>
-        <w:rPr>
-          <w:rFonts w:ascii="Menlo" w:eastAsia="Times New Roman" w:hAnsi="Menlo" w:cs="Menlo"/>
-          <w:color w:val="CCCCCC"/>
-          <w:kern w:val="0"/>
-          <w:sz w:val="18"/>
-          <w:szCs w:val="18"/>
-          <w:lang w:val="en-US" w:eastAsia="de-DE"/>
-          <w14:ligatures w14:val="none"/>
-        </w:rPr>
-        <w:t xml:space="preserve">        </w:t>
-      </w:r>
-      <w:r>
-        <w:rPr>
-          <w:rFonts w:ascii="Menlo" w:eastAsia="Times New Roman" w:hAnsi="Menlo" w:cs="Menlo"/>
-          <w:color w:val="CCCCCC"/>
-          <w:kern w:val="0"/>
-          <w:sz w:val="18"/>
-          <w:szCs w:val="18"/>
-          <w:lang w:val="en-US" w:eastAsia="de-DE"/>
-          <w14:ligatures w14:val="none"/>
-        </w:rPr>
-        <w:t>}</w:t>
-      </w:r>
-    </w:p>
-    <w:p>
-      <w:pPr>
-        <w:shd w:val="clear" w:color="auto" w:fill="1F1F1F"/>
-        <w:spacing w:line="270" w:lineRule="atLeast"/>
-        <w:rPr>
-          <w:rFonts w:ascii="Menlo" w:eastAsia="Times New Roman" w:hAnsi="Menlo" w:cs="Menlo"/>
-          <w:color w:val="CCCCCC"/>
-          <w:kern w:val="0"/>
-          <w:sz w:val="18"/>
-          <w:szCs w:val="18"/>
-          <w:lang w:val="en-US" w:eastAsia="de-DE"/>
-          <w14:ligatures w14:val="none"/>
-        </w:rPr>
-      </w:pPr>
+          <w:lang w:val="en-US"/>
+        </w:rPr>
+        <w:t>.</w:t>
+      </w:r>
     </w:p>
     <w:p>
       <w:pPr>
@@ -2913,7 +3007,6 @@
         <w:t>/</w:t>
       </w:r>
       <w:proofErr w:type="spellStart"/>
-      <w:proofErr w:type="gramStart"/>
       <w:r>
         <w:rPr>
           <w:rFonts w:ascii="Menlo" w:hAnsi="Menlo" w:cs="Menlo"/>
@@ -2925,7 +3018,6 @@
         <w:t>src</w:t>
       </w:r>
       <w:proofErr w:type="spellEnd"/>
-      <w:proofErr w:type="gramEnd"/>
     </w:p>
     <w:p>
       <w:pPr>
@@ -2944,7 +3036,6 @@
         </w:rPr>
         <w:t xml:space="preserve">Run make command to compile the project: </w:t>
       </w:r>
-      <w:proofErr w:type="gramStart"/>
       <w:r>
         <w:rPr>
           <w:rFonts w:ascii="Menlo" w:hAnsi="Menlo" w:cs="Menlo"/>
@@ -2954,7 +3045,6 @@
         </w:rPr>
         <w:t>make</w:t>
       </w:r>
-      <w:proofErr w:type="gramEnd"/>
     </w:p>
     <w:p>
       <w:pPr>
@@ -2994,19 +3084,8 @@
           <w:szCs w:val="20"/>
           <w:lang w:val="en-US"/>
         </w:rPr>
-        <w:t xml:space="preserve">make </w:t>
-      </w:r>
-      <w:proofErr w:type="gramStart"/>
-      <w:r>
-        <w:rPr>
-          <w:rFonts w:ascii="Menlo" w:hAnsi="Menlo" w:cs="Menlo"/>
-          <w:sz w:val="20"/>
-          <w:szCs w:val="20"/>
-          <w:lang w:val="en-US"/>
-        </w:rPr>
-        <w:t>run</w:t>
-      </w:r>
-      <w:proofErr w:type="gramEnd"/>
+        <w:t>make run</w:t>
+      </w:r>
     </w:p>
     <w:p>
       <w:pPr>
@@ -3053,7 +3132,9 @@
           <w:lang w:val="en-US"/>
         </w:rPr>
       </w:pPr>
-      <w:r>
+    </w:p>
+    <w:p>
+      <w:pPr>
         <w:rPr>
           <w:rFonts w:ascii="Menlo" w:hAnsi="Menlo" w:cs="Menlo"/>
           <w:color w:val="CD3131"/>
@@ -3061,6 +3142,48 @@
           <w:szCs w:val="40"/>
           <w:lang w:val="en-US"/>
         </w:rPr>
+      </w:pPr>
+    </w:p>
+    <w:p>
+      <w:pPr>
+        <w:rPr>
+          <w:rFonts w:ascii="Menlo" w:hAnsi="Menlo" w:cs="Menlo"/>
+          <w:color w:val="CD3131"/>
+          <w:sz w:val="40"/>
+          <w:szCs w:val="40"/>
+          <w:lang w:val="en-US"/>
+        </w:rPr>
+      </w:pPr>
+    </w:p>
+    <w:p>
+      <w:pPr>
+        <w:rPr>
+          <w:rFonts w:ascii="Menlo" w:hAnsi="Menlo" w:cs="Menlo"/>
+          <w:color w:val="CD3131"/>
+          <w:sz w:val="40"/>
+          <w:szCs w:val="40"/>
+          <w:lang w:val="en-US"/>
+        </w:rPr>
+      </w:pPr>
+    </w:p>
+    <w:p>
+      <w:pPr>
+        <w:rPr>
+          <w:rFonts w:ascii="Menlo" w:hAnsi="Menlo" w:cs="Menlo"/>
+          <w:color w:val="CD3131"/>
+          <w:sz w:val="40"/>
+          <w:szCs w:val="40"/>
+          <w:lang w:val="en-US"/>
+        </w:rPr>
+      </w:pPr>
+      <w:r>
+        <w:rPr>
+          <w:rFonts w:ascii="Menlo" w:hAnsi="Menlo" w:cs="Menlo"/>
+          <w:color w:val="CD3131"/>
+          <w:sz w:val="40"/>
+          <w:szCs w:val="40"/>
+          <w:lang w:val="en-US"/>
+        </w:rPr>
         <w:t>5. Results</w:t>
       </w:r>
     </w:p>
@@ -3109,22 +3232,8 @@
         <w:rPr>
           <w:lang w:val="en-US"/>
         </w:rPr>
-        <w:t xml:space="preserve">, the user is first greeted </w:t>
-      </w:r>
-      <w:r>
-        <w:rPr>
-          <w:lang w:val="en-US"/>
-        </w:rPr>
-        <w:lastRenderedPageBreak/>
-        <w:t>with a friendly welcome message along with a list of available commands. This helps to create an intuitive and user-friendly environment right from the start.</w:t>
-      </w:r>
-    </w:p>
-    <w:p>
-      <w:pPr>
-        <w:rPr>
-          <w:lang w:val="en-US"/>
-        </w:rPr>
-      </w:pPr>
+        <w:t>, the user is first greeted with a friendly welcome message along with a list of available commands. This helps to create an intuitive and user-friendly environment right from the start.</w:t>
+      </w:r>
     </w:p>
     <w:p>
       <w:pPr>
@@ -3137,11 +3246,104 @@
           <w:noProof/>
           <w:lang w:val="en-US"/>
         </w:rPr>
+        <mc:AlternateContent>
+          <mc:Choice Requires="wps">
+            <w:drawing>
+              <wp:anchor distT="0" distB="0" distL="114300" distR="114300" simplePos="0" relativeHeight="251665408" behindDoc="0" locked="0" layoutInCell="1" allowOverlap="1" wp14:anchorId="663D8AA1" wp14:editId="11D12C78">
+                <wp:simplePos x="0" y="0"/>
+                <wp:positionH relativeFrom="column">
+                  <wp:posOffset>-61595</wp:posOffset>
+                </wp:positionH>
+                <wp:positionV relativeFrom="paragraph">
+                  <wp:posOffset>175895</wp:posOffset>
+                </wp:positionV>
+                <wp:extent cx="5826034" cy="3795486"/>
+                <wp:effectExtent l="0" t="0" r="16510" b="14605"/>
+                <wp:wrapNone/>
+                <wp:docPr id="854735659" name="Rechteck 1"/>
+                <wp:cNvGraphicFramePr/>
+                <a:graphic xmlns:a="http://schemas.openxmlformats.org/drawingml/2006/main">
+                  <a:graphicData uri="http://schemas.microsoft.com/office/word/2010/wordprocessingShape">
+                    <wps:wsp>
+                      <wps:cNvSpPr/>
+                      <wps:spPr>
+                        <a:xfrm>
+                          <a:off x="0" y="0"/>
+                          <a:ext cx="5826034" cy="3795486"/>
+                        </a:xfrm>
+                        <a:prstGeom prst="rect">
+                          <a:avLst/>
+                        </a:prstGeom>
+                        <a:solidFill>
+                          <a:srgbClr val="181818"/>
+                        </a:solidFill>
+                      </wps:spPr>
+                      <wps:style>
+                        <a:lnRef idx="2">
+                          <a:schemeClr val="accent1">
+                            <a:shade val="15000"/>
+                          </a:schemeClr>
+                        </a:lnRef>
+                        <a:fillRef idx="1">
+                          <a:schemeClr val="accent1"/>
+                        </a:fillRef>
+                        <a:effectRef idx="0">
+                          <a:schemeClr val="accent1"/>
+                        </a:effectRef>
+                        <a:fontRef idx="minor">
+                          <a:schemeClr val="lt1"/>
+                        </a:fontRef>
+                      </wps:style>
+                      <wps:bodyPr rot="0" spcFirstLastPara="0" vertOverflow="overflow" horzOverflow="overflow" vert="horz" wrap="square" lIns="91440" tIns="45720" rIns="91440" bIns="45720" numCol="1" spcCol="0" rtlCol="0" fromWordArt="0" anchor="ctr" anchorCtr="0" forceAA="0" compatLnSpc="1">
+                        <a:prstTxWarp prst="textNoShape">
+                          <a:avLst/>
+                        </a:prstTxWarp>
+                        <a:noAutofit/>
+                      </wps:bodyPr>
+                    </wps:wsp>
+                  </a:graphicData>
+                </a:graphic>
+                <wp14:sizeRelH relativeFrom="margin">
+                  <wp14:pctWidth>0</wp14:pctWidth>
+                </wp14:sizeRelH>
+                <wp14:sizeRelV relativeFrom="margin">
+                  <wp14:pctHeight>0</wp14:pctHeight>
+                </wp14:sizeRelV>
+              </wp:anchor>
+            </w:drawing>
+          </mc:Choice>
+          <mc:Fallback>
+            <w:pict>
+              <v:rect w14:anchorId="4D80081A" id="Rechteck 1" o:spid="_x0000_s1026" style="position:absolute;margin-left:-4.85pt;margin-top:13.85pt;width:458.75pt;height:298.85pt;z-index:251665408;visibility:visible;mso-wrap-style:square;mso-width-percent:0;mso-height-percent:0;mso-wrap-distance-left:9pt;mso-wrap-distance-top:0;mso-wrap-distance-right:9pt;mso-wrap-distance-bottom:0;mso-position-horizontal:absolute;mso-position-horizontal-relative:text;mso-position-vertical:absolute;mso-position-vertical-relative:text;mso-width-percent:0;mso-height-percent:0;mso-width-relative:margin;mso-height-relative:margin;v-text-anchor:middle" o:gfxdata="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" fillcolor="#181818" strokecolor="#09101d [484]" strokeweight="1pt"/>
+            </w:pict>
+          </mc:Fallback>
+        </mc:AlternateContent>
+      </w:r>
+    </w:p>
+    <w:p>
+      <w:pPr>
+        <w:rPr>
+          <w:lang w:val="en-US"/>
+        </w:rPr>
+      </w:pPr>
+      <w:r>
+        <w:rPr>
+          <w:noProof/>
+          <w:lang w:val="en-US"/>
+        </w:rPr>
         <w:drawing>
-          <wp:inline distT="0" distB="0" distL="0" distR="0" wp14:anchorId="7FCA6DA7" wp14:editId="31AD7D46">
-            <wp:extent cx="5760720" cy="3781425"/>
-            <wp:effectExtent l="0" t="0" r="5080" b="3175"/>
-            <wp:docPr id="976001364" name="Grafik 7" descr="Ein Bild, das Text, Screenshot, Schrift, Design enthält.&#10;&#10;Automatisch generierte Beschreibung"/>
+          <wp:anchor distT="0" distB="0" distL="114300" distR="114300" simplePos="0" relativeHeight="251666432" behindDoc="0" locked="0" layoutInCell="1" allowOverlap="1" wp14:anchorId="11A2F198" wp14:editId="66613188">
+            <wp:simplePos x="0" y="0"/>
+            <wp:positionH relativeFrom="column">
+              <wp:posOffset>656590</wp:posOffset>
+            </wp:positionH>
+            <wp:positionV relativeFrom="paragraph">
+              <wp:posOffset>142240</wp:posOffset>
+            </wp:positionV>
+            <wp:extent cx="4417165" cy="3505200"/>
+            <wp:effectExtent l="0" t="0" r="2540" b="0"/>
+            <wp:wrapNone/>
+            <wp:docPr id="1026818528" name="Grafik 2" descr="Ein Bild, das Text, Screenshot, Schrift, Design enthält.&#10;&#10;Automatisch generierte Beschreibung"/>
             <wp:cNvGraphicFramePr>
               <a:graphicFrameLocks xmlns:a="http://schemas.openxmlformats.org/drawingml/2006/main" noChangeAspect="1"/>
             </wp:cNvGraphicFramePr>
@@ -3149,11 +3351,11 @@
               <a:graphicData uri="http://schemas.openxmlformats.org/drawingml/2006/picture">
                 <pic:pic xmlns:pic="http://schemas.openxmlformats.org/drawingml/2006/picture">
                   <pic:nvPicPr>
-                    <pic:cNvPr id="976001364" name="Grafik 7" descr="Ein Bild, das Text, Screenshot, Schrift, Design enthält.&#10;&#10;Automatisch generierte Beschreibung"/>
+                    <pic:cNvPr id="1026818528" name="Grafik 2" descr="Ein Bild, das Text, Screenshot, Schrift, Design enthält.&#10;&#10;Automatisch generierte Beschreibung"/>
                     <pic:cNvPicPr/>
                   </pic:nvPicPr>
                   <pic:blipFill>
-                    <a:blip r:embed="rId6">
+                    <a:blip r:embed="rId7" cstate="print">
                       <a:extLst>
                         <a:ext uri="{28A0092B-C50C-407E-A947-70E740481C1C}">
                           <a14:useLocalDpi xmlns:a14="http://schemas.microsoft.com/office/drawing/2010/main" val="0"/>
@@ -3167,7 +3369,7 @@
                   <pic:spPr>
                     <a:xfrm>
                       <a:off x="0" y="0"/>
-                      <a:ext cx="5760720" cy="3781425"/>
+                      <a:ext cx="4417165" cy="3505200"/>
                     </a:xfrm>
                     <a:prstGeom prst="rect">
                       <a:avLst/>
@@ -3176,7 +3378,13 @@
                 </pic:pic>
               </a:graphicData>
             </a:graphic>
-          </wp:inline>
+            <wp14:sizeRelH relativeFrom="page">
+              <wp14:pctWidth>0</wp14:pctWidth>
+            </wp14:sizeRelH>
+            <wp14:sizeRelV relativeFrom="page">
+              <wp14:pctHeight>0</wp14:pctHeight>
+            </wp14:sizeRelV>
+          </wp:anchor>
         </w:drawing>
       </w:r>
     </w:p>
@@ -3193,6 +3401,139 @@
           <w:lang w:val="en-US"/>
         </w:rPr>
       </w:pPr>
+    </w:p>
+    <w:p>
+      <w:pPr>
+        <w:rPr>
+          <w:lang w:val="en-US"/>
+        </w:rPr>
+      </w:pPr>
+    </w:p>
+    <w:p>
+      <w:pPr>
+        <w:rPr>
+          <w:lang w:val="en-US"/>
+        </w:rPr>
+      </w:pPr>
+    </w:p>
+    <w:p>
+      <w:pPr>
+        <w:rPr>
+          <w:lang w:val="en-US"/>
+        </w:rPr>
+      </w:pPr>
+    </w:p>
+    <w:p>
+      <w:pPr>
+        <w:rPr>
+          <w:lang w:val="en-US"/>
+        </w:rPr>
+      </w:pPr>
+    </w:p>
+    <w:p>
+      <w:pPr>
+        <w:rPr>
+          <w:lang w:val="en-US"/>
+        </w:rPr>
+      </w:pPr>
+    </w:p>
+    <w:p>
+      <w:pPr>
+        <w:rPr>
+          <w:lang w:val="en-US"/>
+        </w:rPr>
+      </w:pPr>
+    </w:p>
+    <w:p>
+      <w:pPr>
+        <w:rPr>
+          <w:lang w:val="en-US"/>
+        </w:rPr>
+      </w:pPr>
+    </w:p>
+    <w:p>
+      <w:pPr>
+        <w:rPr>
+          <w:lang w:val="en-US"/>
+        </w:rPr>
+      </w:pPr>
+    </w:p>
+    <w:p>
+      <w:pPr>
+        <w:rPr>
+          <w:lang w:val="en-US"/>
+        </w:rPr>
+      </w:pPr>
+    </w:p>
+    <w:p>
+      <w:pPr>
+        <w:rPr>
+          <w:lang w:val="en-US"/>
+        </w:rPr>
+      </w:pPr>
+    </w:p>
+    <w:p>
+      <w:pPr>
+        <w:rPr>
+          <w:lang w:val="en-US"/>
+        </w:rPr>
+      </w:pPr>
+    </w:p>
+    <w:p>
+      <w:pPr>
+        <w:rPr>
+          <w:lang w:val="en-US"/>
+        </w:rPr>
+      </w:pPr>
+    </w:p>
+    <w:p>
+      <w:pPr>
+        <w:rPr>
+          <w:lang w:val="en-US"/>
+        </w:rPr>
+      </w:pPr>
+    </w:p>
+    <w:p>
+      <w:pPr>
+        <w:rPr>
+          <w:lang w:val="en-US"/>
+        </w:rPr>
+      </w:pPr>
+    </w:p>
+    <w:p>
+      <w:pPr>
+        <w:rPr>
+          <w:lang w:val="en-US"/>
+        </w:rPr>
+      </w:pPr>
+    </w:p>
+    <w:p>
+      <w:pPr>
+        <w:rPr>
+          <w:lang w:val="en-US"/>
+        </w:rPr>
+      </w:pPr>
+    </w:p>
+    <w:p>
+      <w:pPr>
+        <w:rPr>
+          <w:lang w:val="en-US"/>
+        </w:rPr>
+      </w:pPr>
+    </w:p>
+    <w:p>
+      <w:pPr>
+        <w:rPr>
+          <w:lang w:val="en-US"/>
+        </w:rPr>
+      </w:pPr>
+    </w:p>
+    <w:p>
+      <w:pPr>
+        <w:rPr>
+          <w:lang w:val="en-US"/>
+        </w:rPr>
+      </w:pPr>
       <w:r>
         <w:rPr>
           <w:lang w:val="en-US"/>
@@ -3250,6 +3591,14 @@
     </w:p>
     <w:p>
       <w:pPr>
+        <w:rPr>
+          <w:lang w:val="en-US"/>
+        </w:rPr>
+      </w:pPr>
+    </w:p>
+    <w:p>
+      <w:pPr>
+        <w:jc w:val="center"/>
         <w:rPr>
           <w:lang w:val="en-US"/>
         </w:rPr>
@@ -3262,16 +3611,16 @@
         <mc:AlternateContent>
           <mc:Choice Requires="wps">
             <w:drawing>
-              <wp:anchor distT="0" distB="0" distL="114300" distR="114300" simplePos="0" relativeHeight="251658239" behindDoc="1" locked="0" layoutInCell="1" allowOverlap="1" wp14:anchorId="609DA322" wp14:editId="25408CEF">
+              <wp:anchor distT="0" distB="0" distL="114300" distR="114300" simplePos="0" relativeHeight="251658239" behindDoc="1" locked="0" layoutInCell="1" allowOverlap="1" wp14:anchorId="609DA322" wp14:editId="269AA93E">
                 <wp:simplePos x="0" y="0"/>
                 <wp:positionH relativeFrom="column">
-                  <wp:posOffset>-58547</wp:posOffset>
+                  <wp:posOffset>3175</wp:posOffset>
                 </wp:positionH>
                 <wp:positionV relativeFrom="paragraph">
-                  <wp:posOffset>53594</wp:posOffset>
+                  <wp:posOffset>187053</wp:posOffset>
                 </wp:positionV>
-                <wp:extent cx="5821680" cy="2854036"/>
-                <wp:effectExtent l="0" t="0" r="7620" b="16510"/>
+                <wp:extent cx="5821680" cy="1543685"/>
+                <wp:effectExtent l="0" t="0" r="7620" b="18415"/>
                 <wp:wrapNone/>
                 <wp:docPr id="1446697566" name="Rechteck 16"/>
                 <wp:cNvGraphicFramePr/>
@@ -3282,7 +3631,7 @@
                       <wps:spPr>
                         <a:xfrm>
                           <a:off x="0" y="0"/>
-                          <a:ext cx="5821680" cy="2854036"/>
+                          <a:ext cx="5821680" cy="1543685"/>
                         </a:xfrm>
                         <a:prstGeom prst="rect">
                           <a:avLst/>
@@ -3324,12 +3673,15 @@
                 <wp14:sizeRelH relativeFrom="margin">
                   <wp14:pctWidth>0</wp14:pctWidth>
                 </wp14:sizeRelH>
+                <wp14:sizeRelV relativeFrom="margin">
+                  <wp14:pctHeight>0</wp14:pctHeight>
+                </wp14:sizeRelV>
               </wp:anchor>
             </w:drawing>
           </mc:Choice>
           <mc:Fallback>
             <w:pict>
-              <v:rect w14:anchorId="26483525" id="Rechteck 16" o:spid="_x0000_s1026" style="position:absolute;margin-left:-4.6pt;margin-top:4.2pt;width:458.4pt;height:224.75pt;z-index:-251658241;visibility:visible;mso-wrap-style:square;mso-width-percent:0;mso-wrap-distance-left:9pt;mso-wrap-distance-top:0;mso-wrap-distance-right:9pt;mso-wrap-distance-bottom:0;mso-position-horizontal:absolute;mso-position-horizontal-relative:text;mso-position-vertical:absolute;mso-position-vertical-relative:text;mso-width-percent:0;mso-width-relative:margin;v-text-anchor:middle" o:gfxdata="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" fillcolor="#181818" strokecolor="#cd3131" strokeweight="1pt"/>
+              <v:rect w14:anchorId="168BC996" id="Rechteck 16" o:spid="_x0000_s1026" style="position:absolute;margin-left:.25pt;margin-top:14.75pt;width:458.4pt;height:121.55pt;z-index:-251658241;visibility:visible;mso-wrap-style:square;mso-width-percent:0;mso-height-percent:0;mso-wrap-distance-left:9pt;mso-wrap-distance-top:0;mso-wrap-distance-right:9pt;mso-wrap-distance-bottom:0;mso-position-horizontal:absolute;mso-position-horizontal-relative:text;mso-position-vertical:absolute;mso-position-vertical-relative:text;mso-width-percent:0;mso-height-percent:0;mso-width-relative:margin;mso-height-relative:margin;v-text-anchor:middle" o:gfxdata="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" fillcolor="#181818" strokecolor="#cd3131" strokeweight="1pt"/>
             </w:pict>
           </mc:Fallback>
         </mc:AlternateContent>
@@ -3337,6 +3689,16 @@
     </w:p>
     <w:p>
       <w:pPr>
+        <w:keepNext/>
+        <w:jc w:val="center"/>
+        <w:rPr>
+          <w:lang w:val="en-US"/>
+        </w:rPr>
+      </w:pPr>
+    </w:p>
+    <w:p>
+      <w:pPr>
+        <w:keepNext/>
         <w:jc w:val="center"/>
         <w:rPr>
           <w:lang w:val="en-US"/>
@@ -3369,7 +3731,7 @@
                     <pic:cNvPicPr/>
                   </pic:nvPicPr>
                   <pic:blipFill>
-                    <a:blip r:embed="rId7">
+                    <a:blip r:embed="rId8">
                       <a:extLst>
                         <a:ext uri="{28A0092B-C50C-407E-A947-70E740481C1C}">
                           <a14:useLocalDpi xmlns:a14="http://schemas.microsoft.com/office/drawing/2010/main" val="0"/>
@@ -3457,27 +3819,102 @@
         </w:rPr>
         <w:t xml:space="preserve">: Pomodoro timer has </w:t>
       </w:r>
-      <w:proofErr w:type="gramStart"/>
       <w:r>
         <w:rPr>
           <w:color w:val="FFFFFF" w:themeColor="background1"/>
           <w:lang w:val="en-US"/>
         </w:rPr>
-        <w:t>expire</w:t>
-      </w:r>
-      <w:r>
-        <w:rPr>
-          <w:color w:val="FFFFFF" w:themeColor="background1"/>
-          <w:lang w:val="en-US"/>
-        </w:rPr>
-        <w:t>d</w:t>
-      </w:r>
-      <w:proofErr w:type="gramEnd"/>
+        <w:t>expired.</w:t>
+      </w:r>
     </w:p>
     <w:p>
       <w:pPr>
         <w:keepNext/>
       </w:pPr>
+      <w:r>
+        <w:rPr>
+          <w:noProof/>
+          <w:lang w:val="en-US"/>
+        </w:rPr>
+        <w:lastRenderedPageBreak/>
+        <mc:AlternateContent>
+          <mc:Choice Requires="wps">
+            <w:drawing>
+              <wp:anchor distT="0" distB="0" distL="114300" distR="114300" simplePos="0" relativeHeight="251668480" behindDoc="1" locked="0" layoutInCell="1" allowOverlap="1" wp14:anchorId="4988529F" wp14:editId="6D793B5A">
+                <wp:simplePos x="0" y="0"/>
+                <wp:positionH relativeFrom="column">
+                  <wp:posOffset>-73318</wp:posOffset>
+                </wp:positionH>
+                <wp:positionV relativeFrom="paragraph">
+                  <wp:posOffset>-2980</wp:posOffset>
+                </wp:positionV>
+                <wp:extent cx="5937250" cy="1552478"/>
+                <wp:effectExtent l="0" t="0" r="19050" b="10160"/>
+                <wp:wrapNone/>
+                <wp:docPr id="561494112" name="Rechteck 16"/>
+                <wp:cNvGraphicFramePr/>
+                <a:graphic xmlns:a="http://schemas.openxmlformats.org/drawingml/2006/main">
+                  <a:graphicData uri="http://schemas.microsoft.com/office/word/2010/wordprocessingShape">
+                    <wps:wsp>
+                      <wps:cNvSpPr/>
+                      <wps:spPr>
+                        <a:xfrm>
+                          <a:off x="0" y="0"/>
+                          <a:ext cx="5937250" cy="1552478"/>
+                        </a:xfrm>
+                        <a:prstGeom prst="rect">
+                          <a:avLst/>
+                        </a:prstGeom>
+                        <a:solidFill>
+                          <a:srgbClr val="181818"/>
+                        </a:solidFill>
+                        <a:ln>
+                          <a:solidFill>
+                            <a:srgbClr val="CD3131"/>
+                          </a:solidFill>
+                        </a:ln>
+                      </wps:spPr>
+                      <wps:style>
+                        <a:lnRef idx="2">
+                          <a:schemeClr val="accent1">
+                            <a:shade val="15000"/>
+                          </a:schemeClr>
+                        </a:lnRef>
+                        <a:fillRef idx="1">
+                          <a:schemeClr val="accent1"/>
+                        </a:fillRef>
+                        <a:effectRef idx="0">
+                          <a:schemeClr val="accent1"/>
+                        </a:effectRef>
+                        <a:fontRef idx="minor">
+                          <a:schemeClr val="lt1"/>
+                        </a:fontRef>
+                      </wps:style>
+                      <wps:bodyPr rot="0" spcFirstLastPara="0" vertOverflow="overflow" horzOverflow="overflow" vert="horz" wrap="square" lIns="91440" tIns="45720" rIns="91440" bIns="45720" numCol="1" spcCol="0" rtlCol="0" fromWordArt="0" anchor="ctr" anchorCtr="0" forceAA="0" compatLnSpc="1">
+                        <a:prstTxWarp prst="textNoShape">
+                          <a:avLst/>
+                        </a:prstTxWarp>
+                        <a:noAutofit/>
+                      </wps:bodyPr>
+                    </wps:wsp>
+                  </a:graphicData>
+                </a:graphic>
+                <wp14:sizeRelH relativeFrom="margin">
+                  <wp14:pctWidth>0</wp14:pctWidth>
+                </wp14:sizeRelH>
+                <wp14:sizeRelV relativeFrom="margin">
+                  <wp14:pctHeight>0</wp14:pctHeight>
+                </wp14:sizeRelV>
+              </wp:anchor>
+            </w:drawing>
+          </mc:Choice>
+          <mc:Fallback>
+            <w:pict>
+              <v:rect w14:anchorId="4284E0B9" id="Rechteck 16" o:spid="_x0000_s1026" style="position:absolute;margin-left:-5.75pt;margin-top:-.25pt;width:467.5pt;height:122.25pt;z-index:-251648000;visibility:visible;mso-wrap-style:square;mso-width-percent:0;mso-height-percent:0;mso-wrap-distance-left:9pt;mso-wrap-distance-top:0;mso-wrap-distance-right:9pt;mso-wrap-distance-bottom:0;mso-position-horizontal:absolute;mso-position-horizontal-relative:text;mso-position-vertical:absolute;mso-position-vertical-relative:text;mso-width-percent:0;mso-height-percent:0;mso-width-relative:margin;mso-height-relative:margin;v-text-anchor:middle" o:gfxdata="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" fillcolor="#181818" strokecolor="#cd3131" strokeweight="1pt"/>
+            </w:pict>
+          </mc:Fallback>
+        </mc:AlternateContent>
+      </w:r>
       <w:r>
         <w:rPr>
           <w:noProof/>
@@ -3499,7 +3936,7 @@
                     <pic:cNvPicPr/>
                   </pic:nvPicPr>
                   <pic:blipFill>
-                    <a:blip r:embed="rId8" cstate="print">
+                    <a:blip r:embed="rId9" cstate="print">
                       <a:extLst>
                         <a:ext uri="{28A0092B-C50C-407E-A947-70E740481C1C}">
                           <a14:useLocalDpi xmlns:a14="http://schemas.microsoft.com/office/drawing/2010/main" val="0"/>
@@ -3582,15 +4019,13 @@
         </w:rPr>
         <w:t xml:space="preserve">: Move-Reminder Timer has </w:t>
       </w:r>
-      <w:proofErr w:type="gramStart"/>
       <w:r>
         <w:rPr>
           <w:color w:val="FFFFFF" w:themeColor="background1"/>
           <w:lang w:val="en-US"/>
         </w:rPr>
-        <w:t>expired</w:t>
-      </w:r>
-      <w:proofErr w:type="gramEnd"/>
+        <w:t>expired,</w:t>
+      </w:r>
       <w:r>
         <w:rPr>
           <w:color w:val="FFFFFF" w:themeColor="background1"/>
@@ -3598,6 +4033,20 @@
         </w:rPr>
         <w:t xml:space="preserve"> and the various exercises are displayed.</w:t>
       </w:r>
+    </w:p>
+    <w:p>
+      <w:pPr>
+        <w:rPr>
+          <w:lang w:val="en-US"/>
+        </w:rPr>
+      </w:pPr>
+    </w:p>
+    <w:p>
+      <w:pPr>
+        <w:rPr>
+          <w:lang w:val="en-US"/>
+        </w:rPr>
+      </w:pPr>
     </w:p>
     <w:p>
       <w:pPr>
@@ -3609,7 +4058,6 @@
           <w:noProof/>
           <w:lang w:val="en-US"/>
         </w:rPr>
-        <w:lastRenderedPageBreak/>
         <mc:AlternateContent>
           <mc:Choice Requires="wps">
             <w:drawing>
@@ -3706,7 +4154,7 @@
                     <pic:cNvPicPr/>
                   </pic:nvPicPr>
                   <pic:blipFill>
-                    <a:blip r:embed="rId9" cstate="print">
+                    <a:blip r:embed="rId10" cstate="print">
                       <a:extLst>
                         <a:ext uri="{28A0092B-C50C-407E-A947-70E740481C1C}">
                           <a14:useLocalDpi xmlns:a14="http://schemas.microsoft.com/office/drawing/2010/main" val="0"/>
@@ -3789,15 +4237,13 @@
         </w:rPr>
         <w:t xml:space="preserve">: Water-Reminder Timer has </w:t>
       </w:r>
-      <w:proofErr w:type="gramStart"/>
       <w:r>
         <w:rPr>
           <w:color w:val="FFFFFF" w:themeColor="background1"/>
           <w:lang w:val="en-US"/>
         </w:rPr>
-        <w:t>expired</w:t>
-      </w:r>
-      <w:proofErr w:type="gramEnd"/>
+        <w:t>expired.</w:t>
+      </w:r>
     </w:p>
     <w:p>
       <w:pPr>
@@ -3883,21 +4329,7 @@
         <w:rPr>
           <w:lang w:val="en-US"/>
         </w:rPr>
-        <w:t xml:space="preserve">In the early stages of the project, building the foundation on which the rest of the development would be built was a major challenge. We were initially unsure where to start. Creating the shell was a complex process, and at the beginning of the project our experience with C programming was limited. Nevertheless, we are pleased to present </w:t>
-      </w:r>
-      <w:proofErr w:type="gramStart"/>
-      <w:r>
-        <w:rPr>
-          <w:lang w:val="en-US"/>
-        </w:rPr>
-        <w:t>a final result</w:t>
-      </w:r>
-      <w:proofErr w:type="gramEnd"/>
-      <w:r>
-        <w:rPr>
-          <w:lang w:val="en-US"/>
-        </w:rPr>
-        <w:t xml:space="preserve"> that demonstrates our efforts.</w:t>
+        <w:t>In the early stages of the project, building the foundation on which the rest of the development would be built was a major challenge. We were initially unsure where to start. Creating the shell was a complex process, and at the beginning of the project our experience with C programming was limited. Nevertheless, we are pleased to present a final result that demonstrates our efforts.</w:t>
       </w:r>
     </w:p>
     <w:p>
@@ -3965,6 +4397,7 @@
           <w:szCs w:val="30"/>
           <w:lang w:val="en-US"/>
         </w:rPr>
+        <w:lastRenderedPageBreak/>
         <w:t>6.2 Improvements</w:t>
       </w:r>
     </w:p>
@@ -4024,63 +4457,21 @@
         <w:rPr>
           <w:lang w:val="en-US"/>
         </w:rPr>
-        <w:t xml:space="preserve">Timer </w:t>
+        <w:t xml:space="preserve">External notifications: Currently, all notifications from </w:t>
       </w:r>
       <w:proofErr w:type="spellStart"/>
       <w:r>
         <w:rPr>
           <w:lang w:val="en-US"/>
         </w:rPr>
-        <w:t>customisation</w:t>
+        <w:t>UniShell</w:t>
       </w:r>
       <w:proofErr w:type="spellEnd"/>
       <w:r>
         <w:rPr>
           <w:lang w:val="en-US"/>
         </w:rPr>
-        <w:t xml:space="preserve">: Currently, the duration of timers in </w:t>
-      </w:r>
-      <w:proofErr w:type="spellStart"/>
-      <w:r>
-        <w:rPr>
-          <w:lang w:val="en-US"/>
-        </w:rPr>
-        <w:t>UniShell</w:t>
-      </w:r>
-      <w:proofErr w:type="spellEnd"/>
-      <w:r>
-        <w:rPr>
-          <w:lang w:val="en-US"/>
-        </w:rPr>
-        <w:t xml:space="preserve"> is hard-coded. This lack of flexibility could prove inconvenient for users with different productivity schedules. To make </w:t>
-      </w:r>
-      <w:proofErr w:type="spellStart"/>
-      <w:r>
-        <w:rPr>
-          <w:lang w:val="en-US"/>
-        </w:rPr>
-        <w:t>UniShell</w:t>
-      </w:r>
-      <w:proofErr w:type="spellEnd"/>
-      <w:r>
-        <w:rPr>
-          <w:lang w:val="en-US"/>
-        </w:rPr>
-        <w:t xml:space="preserve"> more </w:t>
-      </w:r>
-      <w:proofErr w:type="spellStart"/>
-      <w:r>
-        <w:rPr>
-          <w:lang w:val="en-US"/>
-        </w:rPr>
-        <w:t>customisable</w:t>
-      </w:r>
-      <w:proofErr w:type="spellEnd"/>
-      <w:r>
-        <w:rPr>
-          <w:lang w:val="en-US"/>
-        </w:rPr>
-        <w:t>, a future enhancement could include a feature that allows users to adjust the duration of timers based on their personal needs.</w:t>
+        <w:t xml:space="preserve"> are displayed within the terminal. However, the user may not always be paying attention to the terminal and therefore miss important reminders. A future improvement could include notifications appearing outside the terminal to ensure users are informed when a timer has expired, regardless of their current focus on the computer.</w:t>
       </w:r>
     </w:p>
     <w:p>
@@ -4101,18 +4492,25 @@
           <w:lang w:val="en-US"/>
         </w:rPr>
       </w:pPr>
-      <w:r>
-        <w:rPr>
-          <w:lang w:val="en-US"/>
-        </w:rPr>
-        <w:lastRenderedPageBreak/>
-        <w:t xml:space="preserve">External notifications: Currently, all notifications from </w:t>
-      </w:r>
       <w:proofErr w:type="spellStart"/>
       <w:r>
         <w:rPr>
           <w:lang w:val="en-US"/>
         </w:rPr>
+        <w:t>Personalised</w:t>
+      </w:r>
+      <w:proofErr w:type="spellEnd"/>
+      <w:r>
+        <w:rPr>
+          <w:lang w:val="en-US"/>
+        </w:rPr>
+        <w:t xml:space="preserve"> reminders: </w:t>
+      </w:r>
+      <w:proofErr w:type="spellStart"/>
+      <w:r>
+        <w:rPr>
+          <w:lang w:val="en-US"/>
+        </w:rPr>
         <w:t>UniShell</w:t>
       </w:r>
       <w:proofErr w:type="spellEnd"/>
@@ -4120,11 +4518,68 @@
         <w:rPr>
           <w:lang w:val="en-US"/>
         </w:rPr>
-        <w:t xml:space="preserve"> are displayed within the terminal. However, the user may not always be paying attention to the terminal and therefore miss important reminders. A future improvement could include notifications appearing outside the terminal to ensure users are informed when a timer has expired, regardless of their current focus on the computer.</w:t>
-      </w:r>
-    </w:p>
-    <w:p>
-      <w:pPr>
+        <w:t xml:space="preserve"> currently works with a fixed set of reminders. To improve the usability and versatility of </w:t>
+      </w:r>
+      <w:proofErr w:type="spellStart"/>
+      <w:r>
+        <w:rPr>
+          <w:lang w:val="en-US"/>
+        </w:rPr>
+        <w:t>UniShell</w:t>
+      </w:r>
+      <w:proofErr w:type="spellEnd"/>
+      <w:r>
+        <w:rPr>
+          <w:lang w:val="en-US"/>
+        </w:rPr>
+        <w:t xml:space="preserve">, future versions of </w:t>
+      </w:r>
+      <w:proofErr w:type="spellStart"/>
+      <w:r>
+        <w:rPr>
+          <w:lang w:val="en-US"/>
+        </w:rPr>
+        <w:t>UniShell</w:t>
+      </w:r>
+      <w:proofErr w:type="spellEnd"/>
+      <w:r>
+        <w:rPr>
+          <w:lang w:val="en-US"/>
+        </w:rPr>
+        <w:t xml:space="preserve"> could allow users to </w:t>
+      </w:r>
+      <w:proofErr w:type="spellStart"/>
+      <w:r>
+        <w:rPr>
+          <w:lang w:val="en-US"/>
+        </w:rPr>
+        <w:t>customise</w:t>
+      </w:r>
+      <w:proofErr w:type="spellEnd"/>
+      <w:r>
+        <w:rPr>
+          <w:lang w:val="en-US"/>
+        </w:rPr>
+        <w:t xml:space="preserve"> these reminders as well as their intervals. This would allow users to </w:t>
+      </w:r>
+      <w:proofErr w:type="spellStart"/>
+      <w:r>
+        <w:rPr>
+          <w:lang w:val="en-US"/>
+        </w:rPr>
+        <w:t>customise</w:t>
+      </w:r>
+      <w:proofErr w:type="spellEnd"/>
+      <w:r>
+        <w:rPr>
+          <w:lang w:val="en-US"/>
+        </w:rPr>
+        <w:t xml:space="preserve"> the functionality of the tool to their individual productivity needs and habits.</w:t>
+      </w:r>
+    </w:p>
+    <w:p>
+      <w:pPr>
+        <w:pStyle w:val="Listenabsatz"/>
         <w:rPr>
           <w:lang w:val="en-US"/>
         </w:rPr>
@@ -4141,19 +4596,25 @@
           <w:lang w:val="en-US"/>
         </w:rPr>
       </w:pPr>
+      <w:r>
+        <w:rPr>
+          <w:lang w:val="en-US"/>
+        </w:rPr>
+        <w:t>Personalized timers: With the implementation of the "</w:t>
+      </w:r>
       <w:proofErr w:type="spellStart"/>
       <w:r>
         <w:rPr>
           <w:lang w:val="en-US"/>
         </w:rPr>
-        <w:t>Personalised</w:t>
+        <w:t>set_timer</w:t>
       </w:r>
       <w:proofErr w:type="spellEnd"/>
       <w:r>
         <w:rPr>
           <w:lang w:val="en-US"/>
         </w:rPr>
-        <w:t xml:space="preserve"> reminders: </w:t>
+        <w:t xml:space="preserve">" command, </w:t>
       </w:r>
       <w:proofErr w:type="spellStart"/>
       <w:r>
@@ -4167,63 +4628,7 @@
         <w:rPr>
           <w:lang w:val="en-US"/>
         </w:rPr>
-        <w:t xml:space="preserve"> currently works with a fixed set of reminders. To improve the usability and versatility of </w:t>
-      </w:r>
-      <w:proofErr w:type="spellStart"/>
-      <w:r>
-        <w:rPr>
-          <w:lang w:val="en-US"/>
-        </w:rPr>
-        <w:t>UniShell</w:t>
-      </w:r>
-      <w:proofErr w:type="spellEnd"/>
-      <w:r>
-        <w:rPr>
-          <w:lang w:val="en-US"/>
-        </w:rPr>
-        <w:t xml:space="preserve">, future versions of </w:t>
-      </w:r>
-      <w:proofErr w:type="spellStart"/>
-      <w:r>
-        <w:rPr>
-          <w:lang w:val="en-US"/>
-        </w:rPr>
-        <w:t>UniShell</w:t>
-      </w:r>
-      <w:proofErr w:type="spellEnd"/>
-      <w:r>
-        <w:rPr>
-          <w:lang w:val="en-US"/>
-        </w:rPr>
-        <w:t xml:space="preserve"> could allow users to </w:t>
-      </w:r>
-      <w:proofErr w:type="spellStart"/>
-      <w:r>
-        <w:rPr>
-          <w:lang w:val="en-US"/>
-        </w:rPr>
-        <w:t>customise</w:t>
-      </w:r>
-      <w:proofErr w:type="spellEnd"/>
-      <w:r>
-        <w:rPr>
-          <w:lang w:val="en-US"/>
-        </w:rPr>
-        <w:t xml:space="preserve"> these reminders as well as their intervals. This would allow users to </w:t>
-      </w:r>
-      <w:proofErr w:type="spellStart"/>
-      <w:r>
-        <w:rPr>
-          <w:lang w:val="en-US"/>
-        </w:rPr>
-        <w:t>customise</w:t>
-      </w:r>
-      <w:proofErr w:type="spellEnd"/>
-      <w:r>
-        <w:rPr>
-          <w:lang w:val="en-US"/>
-        </w:rPr>
-        <w:t xml:space="preserve"> the functionality of the tool to their individual productivity needs and habits.</w:t>
+        <w:t xml:space="preserve"> now allows users to customize the length of timers. This represents a significant improvement to the original design, providing a new level of customization to cater to individual user's productivity needs and habits.</w:t>
       </w:r>
     </w:p>
     <w:p>
@@ -4464,6 +4869,100 @@
     </w:p>
     <w:p>
       <w:pPr>
+        <w:pStyle w:val="Listenabsatz"/>
+        <w:numPr>
+          <w:ilvl w:val="0"/>
+          <w:numId w:val="8"/>
+        </w:numPr>
+        <w:rPr>
+          <w:lang w:val="en-US"/>
+        </w:rPr>
+      </w:pPr>
+      <w:r>
+        <w:rPr>
+          <w:lang w:val="en-US"/>
+        </w:rPr>
+        <w:t>sys/</w:t>
+      </w:r>
+      <w:proofErr w:type="spellStart"/>
+      <w:r>
+        <w:rPr>
+          <w:lang w:val="en-US"/>
+        </w:rPr>
+        <w:t>wait.h</w:t>
+      </w:r>
+      <w:proofErr w:type="spellEnd"/>
+    </w:p>
+    <w:p>
+      <w:pPr>
+        <w:pStyle w:val="Listenabsatz"/>
+        <w:numPr>
+          <w:ilvl w:val="0"/>
+          <w:numId w:val="8"/>
+        </w:numPr>
+        <w:rPr>
+          <w:lang w:val="en-US"/>
+        </w:rPr>
+      </w:pPr>
+      <w:proofErr w:type="spellStart"/>
+      <w:r>
+        <w:rPr>
+          <w:lang w:val="en-US"/>
+        </w:rPr>
+        <w:t>readline</w:t>
+      </w:r>
+      <w:proofErr w:type="spellEnd"/>
+      <w:r>
+        <w:rPr>
+          <w:lang w:val="en-US"/>
+        </w:rPr>
+        <w:t>/</w:t>
+      </w:r>
+      <w:proofErr w:type="spellStart"/>
+      <w:r>
+        <w:rPr>
+          <w:lang w:val="en-US"/>
+        </w:rPr>
+        <w:t>readline.h</w:t>
+      </w:r>
+      <w:proofErr w:type="spellEnd"/>
+    </w:p>
+    <w:p>
+      <w:pPr>
+        <w:pStyle w:val="Listenabsatz"/>
+        <w:numPr>
+          <w:ilvl w:val="0"/>
+          <w:numId w:val="8"/>
+        </w:numPr>
+        <w:rPr>
+          <w:lang w:val="en-US"/>
+        </w:rPr>
+      </w:pPr>
+      <w:proofErr w:type="spellStart"/>
+      <w:r>
+        <w:rPr>
+          <w:lang w:val="en-US"/>
+        </w:rPr>
+        <w:t>readline</w:t>
+      </w:r>
+      <w:proofErr w:type="spellEnd"/>
+      <w:r>
+        <w:rPr>
+          <w:lang w:val="en-US"/>
+        </w:rPr>
+        <w:t>/</w:t>
+      </w:r>
+      <w:proofErr w:type="spellStart"/>
+      <w:r>
+        <w:rPr>
+          <w:lang w:val="en-US"/>
+        </w:rPr>
+        <w:t>history.h</w:t>
+      </w:r>
+      <w:proofErr w:type="spellEnd"/>
+    </w:p>
+    <w:p>
+      <w:pPr>
         <w:rPr>
           <w:lang w:val="en-US"/>
         </w:rPr>
@@ -4541,21 +5040,14 @@
         <w:rPr>
           <w:lang w:val="en-US"/>
         </w:rPr>
-        <w:t xml:space="preserve"> and, of course, the Operating Systems lecture, we have gained a deeper understanding of C programming, </w:t>
-      </w:r>
-      <w:proofErr w:type="gramStart"/>
-      <w:r>
-        <w:rPr>
-          <w:lang w:val="en-US"/>
-        </w:rPr>
-        <w:t>multithreading</w:t>
-      </w:r>
-      <w:proofErr w:type="gramEnd"/>
-      <w:r>
-        <w:rPr>
-          <w:lang w:val="en-US"/>
-        </w:rPr>
-        <w:t xml:space="preserve"> and signal processing. This knowledge and experience, along with the feedback and insights we have gained, will be able to allow us (if we have time) to refine and improve </w:t>
+        <w:t xml:space="preserve"> and, of course, the Operating Systems lecture, we have gained a deeper understanding of C programming, multithreading and signal processing. This knowledge and experience, along with the feedback and insights we </w:t>
+      </w:r>
+      <w:r>
+        <w:rPr>
+          <w:lang w:val="en-US"/>
+        </w:rPr>
+        <w:lastRenderedPageBreak/>
+        <w:t xml:space="preserve">have gained, will be able to allow us (if we have time) to refine and improve </w:t>
       </w:r>
       <w:proofErr w:type="spellStart"/>
       <w:r>
@@ -4591,13 +5083,6 @@
         </w:rPr>
         <w:t>Although this project has been challenging, it has been an invaluable learning experience. Not only did it improve our technical skills, but it also taught us the importance of perseverance and critical evaluation in software development.</w:t>
       </w:r>
-    </w:p>
-    <w:p>
-      <w:pPr>
-        <w:rPr>
-          <w:lang w:val="en-US"/>
-        </w:rPr>
-      </w:pPr>
     </w:p>
     <w:p>
       <w:pPr>
@@ -4638,19 +5123,7 @@
           <w:szCs w:val="22"/>
           <w:lang w:val="en-US"/>
         </w:rPr>
-        <w:t xml:space="preserve">We attest with our individual signatures that we have written this report independently and without outside help. We also attest that the information concerning the sources used in this work is true and </w:t>
-      </w:r>
-      <w:r>
-        <w:rPr>
-          <w:rFonts w:asciiTheme="minorHAnsi" w:hAnsiTheme="minorHAnsi" w:cstheme="minorHAnsi"/>
-          <w:i/>
-          <w:iCs/>
-          <w:sz w:val="22"/>
-          <w:szCs w:val="22"/>
-          <w:lang w:val="en-US"/>
-        </w:rPr>
-        <w:lastRenderedPageBreak/>
-        <w:t xml:space="preserve">complete in every respect. All sources that have been quoted or paraphrased have been marked accordingly. </w:t>
+        <w:t xml:space="preserve">We attest with our individual signatures that we have written this report independently and without outside help. We also attest that the information concerning the sources used in this work is true and complete in every respect. All sources that have been quoted or paraphrased have been marked accordingly. </w:t>
       </w:r>
     </w:p>
     <w:p>

</xml_diff>